<commit_message>
added quest phase tree and created first quest line with succes/failure path time to add saves and progress tracking
</commit_message>
<xml_diff>
--- a/zzz_other/doc.docx
+++ b/zzz_other/doc.docx
@@ -56,7 +56,6 @@
           <w:szCs w:val="44"/>
         </w:rPr>
       </w:pPr>
-      <w:proofErr w:type="spellStart"/>
       <w:r>
         <w:rPr>
           <w:b/>
@@ -64,17 +63,7 @@
           <w:sz w:val="44"/>
           <w:szCs w:val="44"/>
         </w:rPr>
-        <w:t>DnD</w:t>
-      </w:r>
-      <w:proofErr w:type="spellEnd"/>
-      <w:r>
-        <w:rPr>
-          <w:b/>
-          <w:bCs/>
-          <w:sz w:val="44"/>
-          <w:szCs w:val="44"/>
-        </w:rPr>
-        <w:t xml:space="preserve"> Telegram Bot</w:t>
+        <w:t>DnD Telegram Bot</w:t>
       </w:r>
     </w:p>
     <w:p>
@@ -1432,23 +1421,7 @@
         <w:t xml:space="preserve">můj program, je nuda. </w:t>
       </w:r>
       <w:r>
-        <w:t xml:space="preserve">Jedná se totiž o hru, a to konkrétně o hru výpravnou inspirovanou textovými </w:t>
-      </w:r>
-      <w:proofErr w:type="spellStart"/>
-      <w:r>
-        <w:t>adventurami</w:t>
-      </w:r>
-      <w:proofErr w:type="spellEnd"/>
-      <w:r>
-        <w:t xml:space="preserve"> a Dračím doupětem. Uživatel, tudíž hráč, se ocitne ve městě zvaném </w:t>
-      </w:r>
-      <w:proofErr w:type="spellStart"/>
-      <w:r>
-        <w:t>Kritraven</w:t>
-      </w:r>
-      <w:proofErr w:type="spellEnd"/>
-      <w:r>
-        <w:t xml:space="preserve"> a musí se mu podařit schovat či uprchnout dříve, než ho dopadne hlídka. Hra je rozdělena na kola a v každém z nich musí hráč pečlivě volit svá rozhodnutí a uvážit své kroky. Hráč samozřejmě není ve městě sám, ba naopak může potkat několik NPC</w:t>
+        <w:t>Jedná se totiž o hru, a to konkrétně o hru výpravnou inspirovanou textovými adventurami a Dračím doupětem. Uživatel, tudíž hráč, se ocitne ve městě zvaném Kritraven a musí se mu podařit schovat či uprchnout dříve, než ho dopadne hlídka. Hra je rozdělena na kola a v každém z nich musí hráč pečlivě volit svá rozhodnutí a uvážit své kroky. Hráč samozřejmě není ve městě sám, ba naopak může potkat několik NPC</w:t>
       </w:r>
       <w:r>
         <w:t>, se kterými může interagovat, a tak ovlivnit výsledek hry.</w:t>
@@ -1478,15 +1451,7 @@
     </w:p>
     <w:p>
       <w:r>
-        <w:t xml:space="preserve">Mapa </w:t>
-      </w:r>
-      <w:proofErr w:type="spellStart"/>
-      <w:r>
-        <w:t>Kritravenu</w:t>
-      </w:r>
-      <w:proofErr w:type="spellEnd"/>
-      <w:r>
-        <w:t xml:space="preserve">, viz obrázek, sestává ze 33 ulic a </w:t>
+        <w:t xml:space="preserve">Mapa Kritravenu, viz obrázek, sestává ze 33 ulic a </w:t>
       </w:r>
       <w:commentRangeStart w:id="3"/>
       <w:commentRangeStart w:id="4"/>
@@ -1518,15 +1483,7 @@
         <w:commentReference w:id="5"/>
       </w:r>
       <w:r>
-        <w:t xml:space="preserve"> </w:t>
-      </w:r>
-      <w:proofErr w:type="spellStart"/>
-      <w:r>
-        <w:t>navštívitelných</w:t>
-      </w:r>
-      <w:proofErr w:type="spellEnd"/>
-      <w:r>
-        <w:t xml:space="preserve"> míst. Jedná se tedy o graf, jehož vrcholy jsou ulice a hrana mezi ulicemi (či ulicí a místem) existuje právě tehdy, když se obě ulice protínají či sbíhají.</w:t>
+        <w:t xml:space="preserve"> navštívitelných míst. Jedná se tedy o graf, jehož vrcholy jsou ulice a hrana mezi ulicemi (či ulicí a místem) existuje právě tehdy, když se obě ulice protínají či sbíhají.</w:t>
       </w:r>
     </w:p>
     <w:p>
@@ -1588,7 +1545,6 @@
       <w:r>
         <w:t xml:space="preserve">Každá z nich má svoje jedinečné ID, jméno v češtině, seznam ID úkolů, které musí splnit, ID ulice ve které začíná a ID ulice či místa kam půjde, pokud vše splní. Pokud bude v </w:t>
       </w:r>
-      <w:proofErr w:type="spellStart"/>
       <w:r>
         <w:rPr>
           <w:i/>
@@ -1596,7 +1552,6 @@
         </w:rPr>
         <w:t>end_street_ID</w:t>
       </w:r>
-      <w:proofErr w:type="spellEnd"/>
       <w:r>
         <w:t xml:space="preserve"> hodnota -1, znamená to, že postava se bude dále volně a náhodně pohybovat po městě.</w:t>
       </w:r>
@@ -1841,7 +1796,13 @@
         <w:ind w:left="1410"/>
       </w:pPr>
       <w:r>
-        <w:t>Všechny reprezentovány řetězcem znaků. Pokud je řetězec prázdný, znamená to, že modifikátor pro tuto fázi není definovaný a/nebo není potřeba.</w:t>
+        <w:t xml:space="preserve">Všechny </w:t>
+      </w:r>
+      <w:r>
+        <w:t xml:space="preserve">modifikátory jsou </w:t>
+      </w:r>
+      <w:r>
+        <w:t xml:space="preserve">reprezentovány řetězcem znaků. </w:t>
       </w:r>
     </w:p>
     <w:p>
@@ -1887,15 +1848,7 @@
         </w:numPr>
       </w:pPr>
       <w:r>
-        <w:t>Modifikátor := “</w:t>
-      </w:r>
-      <w:proofErr w:type="spellStart"/>
-      <w:r>
-        <w:t>char</w:t>
-      </w:r>
-      <w:proofErr w:type="spellEnd"/>
-      <w:r>
-        <w:t>“ + ID všech postav oddělené středníky</w:t>
+        <w:t>Modifikátor := “char“ + ID všech postav oddělené středníky</w:t>
       </w:r>
     </w:p>
     <w:p>
@@ -1915,15 +1868,7 @@
         </w:numPr>
       </w:pPr>
       <w:r>
-        <w:t>Modifikátor := “</w:t>
-      </w:r>
-      <w:proofErr w:type="spellStart"/>
-      <w:r>
-        <w:t>frac</w:t>
-      </w:r>
-      <w:proofErr w:type="spellEnd"/>
-      <w:r>
-        <w:t>“ + ID určené frakce</w:t>
+        <w:t>Modifikátor := “frac“ + ID určené frakce</w:t>
       </w:r>
     </w:p>
     <w:p>
@@ -2066,7 +2011,7 @@
         <w:t>Modifikátor:= “</w:t>
       </w:r>
       <w:r>
-        <w:t>x</w:t>
+        <w:t>none</w:t>
       </w:r>
       <w:r>
         <w:t>“</w:t>
@@ -2097,19 +2042,11 @@
       <w:pPr>
         <w:ind w:left="1416" w:firstLine="708"/>
       </w:pPr>
-      <w:proofErr w:type="spellStart"/>
       <w:r>
         <w:rPr>
           <w:rStyle w:val="Nadpis4Char"/>
         </w:rPr>
-        <w:t>Zab</w:t>
-      </w:r>
-      <w:proofErr w:type="spellEnd"/>
-      <w:r>
-        <w:rPr>
-          <w:rStyle w:val="Nadpis4Char"/>
-        </w:rPr>
-        <w:t xml:space="preserve"> </w:t>
+        <w:t xml:space="preserve">Zab </w:t>
       </w:r>
       <w:r>
         <w:t xml:space="preserve">– parametr akce := </w:t>
@@ -2117,13 +2054,8 @@
       <w:r>
         <w:t>“</w:t>
       </w:r>
-      <w:proofErr w:type="spellStart"/>
-      <w:r>
-        <w:t>kill</w:t>
-      </w:r>
-      <w:proofErr w:type="spellEnd"/>
-      <w:r>
-        <w:t>“ (o porovnávání schopností více později)</w:t>
+      <w:r>
+        <w:t>kill“ (o porovnávání schopností více později)</w:t>
       </w:r>
     </w:p>
     <w:p>
@@ -2142,13 +2074,8 @@
       <w:r>
         <w:t>“</w:t>
       </w:r>
-      <w:proofErr w:type="spellStart"/>
-      <w:r>
-        <w:t>stun</w:t>
-      </w:r>
-      <w:proofErr w:type="spellEnd"/>
-      <w:r>
-        <w:t>“</w:t>
+      <w:r>
+        <w:t>stun“</w:t>
       </w:r>
     </w:p>
     <w:p>
@@ -2182,15 +2109,21 @@
         <w:t xml:space="preserve">Nic </w:t>
       </w:r>
       <w:r>
-        <w:t>– parametr akce := “</w:t>
-      </w:r>
-      <w:proofErr w:type="spellStart"/>
-      <w:r>
-        <w:t>none</w:t>
-      </w:r>
-      <w:proofErr w:type="spellEnd"/>
-      <w:r>
-        <w:t>“</w:t>
+        <w:t>– parametr akce := “none“</w:t>
+      </w:r>
+    </w:p>
+    <w:p>
+      <w:pPr>
+        <w:ind w:left="1416" w:firstLine="708"/>
+      </w:pPr>
+      <w:r>
+        <w:rPr>
+          <w:rStyle w:val="Nadpis4Char"/>
+        </w:rPr>
+        <w:t xml:space="preserve">Přiveď </w:t>
+      </w:r>
+      <w:r>
+        <w:t>– parametr akce := “bring“</w:t>
       </w:r>
       <w:r>
         <w:br/>
@@ -3399,6 +3332,7 @@
   <w:style w:type="character" w:default="1" w:styleId="Standardnpsmoodstavce">
     <w:name w:val="Default Paragraph Font"/>
     <w:uiPriority w:val="1"/>
+    <w:semiHidden/>
     <w:unhideWhenUsed/>
   </w:style>
   <w:style w:type="table" w:default="1" w:styleId="Normlntabulka">

</xml_diff>

<commit_message>
started save.py to interpret save data and write new one
</commit_message>
<xml_diff>
--- a/zzz_other/doc.docx
+++ b/zzz_other/doc.docx
@@ -173,7 +173,7 @@
           <w:r>
             <w:fldChar w:fldCharType="separate"/>
           </w:r>
-          <w:hyperlink w:anchor="_Toc126056393" w:history="1">
+          <w:hyperlink w:anchor="_Toc126183707" w:history="1">
             <w:r>
               <w:rPr>
                 <w:rStyle w:val="Hypertextovodkaz"/>
@@ -200,7 +200,7 @@
                 <w:noProof/>
                 <w:webHidden/>
               </w:rPr>
-              <w:instrText xml:space="preserve"> PAGEREF _Toc126056393 \h </w:instrText>
+              <w:instrText xml:space="preserve"> PAGEREF _Toc126183707 \h </w:instrText>
             </w:r>
             <w:r>
               <w:rPr>
@@ -245,7 +245,7 @@
               <w14:ligatures w14:val="none"/>
             </w:rPr>
           </w:pPr>
-          <w:hyperlink w:anchor="_Toc126056394" w:history="1">
+          <w:hyperlink w:anchor="_Toc126183708" w:history="1">
             <w:r>
               <w:rPr>
                 <w:rStyle w:val="Hypertextovodkaz"/>
@@ -272,7 +272,7 @@
                 <w:noProof/>
                 <w:webHidden/>
               </w:rPr>
-              <w:instrText xml:space="preserve"> PAGEREF _Toc126056394 \h </w:instrText>
+              <w:instrText xml:space="preserve"> PAGEREF _Toc126183708 \h </w:instrText>
             </w:r>
             <w:r>
               <w:rPr>
@@ -317,7 +317,7 @@
               <w14:ligatures w14:val="none"/>
             </w:rPr>
           </w:pPr>
-          <w:hyperlink w:anchor="_Toc126056395" w:history="1">
+          <w:hyperlink w:anchor="_Toc126183709" w:history="1">
             <w:r>
               <w:rPr>
                 <w:rStyle w:val="Hypertextovodkaz"/>
@@ -344,7 +344,7 @@
                 <w:noProof/>
                 <w:webHidden/>
               </w:rPr>
-              <w:instrText xml:space="preserve"> PAGEREF _Toc126056395 \h </w:instrText>
+              <w:instrText xml:space="preserve"> PAGEREF _Toc126183709 \h </w:instrText>
             </w:r>
             <w:r>
               <w:rPr>
@@ -389,7 +389,7 @@
               <w14:ligatures w14:val="none"/>
             </w:rPr>
           </w:pPr>
-          <w:hyperlink w:anchor="_Toc126056396" w:history="1">
+          <w:hyperlink w:anchor="_Toc126183710" w:history="1">
             <w:r>
               <w:rPr>
                 <w:rStyle w:val="Hypertextovodkaz"/>
@@ -416,7 +416,7 @@
                 <w:noProof/>
                 <w:webHidden/>
               </w:rPr>
-              <w:instrText xml:space="preserve"> PAGEREF _Toc126056396 \h </w:instrText>
+              <w:instrText xml:space="preserve"> PAGEREF _Toc126183710 \h </w:instrText>
             </w:r>
             <w:r>
               <w:rPr>
@@ -461,7 +461,7 @@
               <w14:ligatures w14:val="none"/>
             </w:rPr>
           </w:pPr>
-          <w:hyperlink w:anchor="_Toc126056397" w:history="1">
+          <w:hyperlink w:anchor="_Toc126183711" w:history="1">
             <w:r>
               <w:rPr>
                 <w:rStyle w:val="Hypertextovodkaz"/>
@@ -488,7 +488,7 @@
                 <w:noProof/>
                 <w:webHidden/>
               </w:rPr>
-              <w:instrText xml:space="preserve"> PAGEREF _Toc126056397 \h </w:instrText>
+              <w:instrText xml:space="preserve"> PAGEREF _Toc126183711 \h </w:instrText>
             </w:r>
             <w:r>
               <w:rPr>
@@ -533,7 +533,7 @@
               <w14:ligatures w14:val="none"/>
             </w:rPr>
           </w:pPr>
-          <w:hyperlink w:anchor="_Toc126056398" w:history="1">
+          <w:hyperlink w:anchor="_Toc126183712" w:history="1">
             <w:r>
               <w:rPr>
                 <w:rStyle w:val="Hypertextovodkaz"/>
@@ -560,7 +560,7 @@
                 <w:noProof/>
                 <w:webHidden/>
               </w:rPr>
-              <w:instrText xml:space="preserve"> PAGEREF _Toc126056398 \h </w:instrText>
+              <w:instrText xml:space="preserve"> PAGEREF _Toc126183712 \h </w:instrText>
             </w:r>
             <w:r>
               <w:rPr>
@@ -605,7 +605,7 @@
               <w14:ligatures w14:val="none"/>
             </w:rPr>
           </w:pPr>
-          <w:hyperlink w:anchor="_Toc126056399" w:history="1">
+          <w:hyperlink w:anchor="_Toc126183713" w:history="1">
             <w:r>
               <w:rPr>
                 <w:rStyle w:val="Hypertextovodkaz"/>
@@ -632,7 +632,7 @@
                 <w:noProof/>
                 <w:webHidden/>
               </w:rPr>
-              <w:instrText xml:space="preserve"> PAGEREF _Toc126056399 \h </w:instrText>
+              <w:instrText xml:space="preserve"> PAGEREF _Toc126183713 \h </w:instrText>
             </w:r>
             <w:r>
               <w:rPr>
@@ -677,7 +677,7 @@
               <w14:ligatures w14:val="none"/>
             </w:rPr>
           </w:pPr>
-          <w:hyperlink w:anchor="_Toc126056400" w:history="1">
+          <w:hyperlink w:anchor="_Toc126183714" w:history="1">
             <w:r>
               <w:rPr>
                 <w:rStyle w:val="Hypertextovodkaz"/>
@@ -704,7 +704,7 @@
                 <w:noProof/>
                 <w:webHidden/>
               </w:rPr>
-              <w:instrText xml:space="preserve"> PAGEREF _Toc126056400 \h </w:instrText>
+              <w:instrText xml:space="preserve"> PAGEREF _Toc126183714 \h </w:instrText>
             </w:r>
             <w:r>
               <w:rPr>
@@ -749,7 +749,7 @@
               <w14:ligatures w14:val="none"/>
             </w:rPr>
           </w:pPr>
-          <w:hyperlink w:anchor="_Toc126056401" w:history="1">
+          <w:hyperlink w:anchor="_Toc126183715" w:history="1">
             <w:r>
               <w:rPr>
                 <w:rStyle w:val="Hypertextovodkaz"/>
@@ -776,7 +776,7 @@
                 <w:noProof/>
                 <w:webHidden/>
               </w:rPr>
-              <w:instrText xml:space="preserve"> PAGEREF _Toc126056401 \h </w:instrText>
+              <w:instrText xml:space="preserve"> PAGEREF _Toc126183715 \h </w:instrText>
             </w:r>
             <w:r>
               <w:rPr>
@@ -821,7 +821,7 @@
               <w14:ligatures w14:val="none"/>
             </w:rPr>
           </w:pPr>
-          <w:hyperlink w:anchor="_Toc126056402" w:history="1">
+          <w:hyperlink w:anchor="_Toc126183716" w:history="1">
             <w:r>
               <w:rPr>
                 <w:rStyle w:val="Hypertextovodkaz"/>
@@ -848,7 +848,7 @@
                 <w:noProof/>
                 <w:webHidden/>
               </w:rPr>
-              <w:instrText xml:space="preserve"> PAGEREF _Toc126056402 \h </w:instrText>
+              <w:instrText xml:space="preserve"> PAGEREF _Toc126183716 \h </w:instrText>
             </w:r>
             <w:r>
               <w:rPr>
@@ -893,7 +893,7 @@
               <w14:ligatures w14:val="none"/>
             </w:rPr>
           </w:pPr>
-          <w:hyperlink w:anchor="_Toc126056403" w:history="1">
+          <w:hyperlink w:anchor="_Toc126183717" w:history="1">
             <w:r>
               <w:rPr>
                 <w:rStyle w:val="Hypertextovodkaz"/>
@@ -920,7 +920,7 @@
                 <w:noProof/>
                 <w:webHidden/>
               </w:rPr>
-              <w:instrText xml:space="preserve"> PAGEREF _Toc126056403 \h </w:instrText>
+              <w:instrText xml:space="preserve"> PAGEREF _Toc126183717 \h </w:instrText>
             </w:r>
             <w:r>
               <w:rPr>
@@ -965,7 +965,7 @@
               <w14:ligatures w14:val="none"/>
             </w:rPr>
           </w:pPr>
-          <w:hyperlink w:anchor="_Toc126056404" w:history="1">
+          <w:hyperlink w:anchor="_Toc126183718" w:history="1">
             <w:r>
               <w:rPr>
                 <w:rStyle w:val="Hypertextovodkaz"/>
@@ -992,7 +992,7 @@
                 <w:noProof/>
                 <w:webHidden/>
               </w:rPr>
-              <w:instrText xml:space="preserve"> PAGEREF _Toc126056404 \h </w:instrText>
+              <w:instrText xml:space="preserve"> PAGEREF _Toc126183718 \h </w:instrText>
             </w:r>
             <w:r>
               <w:rPr>
@@ -1037,7 +1037,7 @@
               <w14:ligatures w14:val="none"/>
             </w:rPr>
           </w:pPr>
-          <w:hyperlink w:anchor="_Toc126056405" w:history="1">
+          <w:hyperlink w:anchor="_Toc126183719" w:history="1">
             <w:r>
               <w:rPr>
                 <w:rStyle w:val="Hypertextovodkaz"/>
@@ -1064,7 +1064,7 @@
                 <w:noProof/>
                 <w:webHidden/>
               </w:rPr>
-              <w:instrText xml:space="preserve"> PAGEREF _Toc126056405 \h </w:instrText>
+              <w:instrText xml:space="preserve"> PAGEREF _Toc126183719 \h </w:instrText>
             </w:r>
             <w:r>
               <w:rPr>
@@ -1109,7 +1109,7 @@
               <w14:ligatures w14:val="none"/>
             </w:rPr>
           </w:pPr>
-          <w:hyperlink w:anchor="_Toc126056406" w:history="1">
+          <w:hyperlink w:anchor="_Toc126183720" w:history="1">
             <w:r>
               <w:rPr>
                 <w:rStyle w:val="Hypertextovodkaz"/>
@@ -1136,7 +1136,7 @@
                 <w:noProof/>
                 <w:webHidden/>
               </w:rPr>
-              <w:instrText xml:space="preserve"> PAGEREF _Toc126056406 \h </w:instrText>
+              <w:instrText xml:space="preserve"> PAGEREF _Toc126183720 \h </w:instrText>
             </w:r>
             <w:r>
               <w:rPr>
@@ -1181,7 +1181,7 @@
               <w14:ligatures w14:val="none"/>
             </w:rPr>
           </w:pPr>
-          <w:hyperlink w:anchor="_Toc126056407" w:history="1">
+          <w:hyperlink w:anchor="_Toc126183721" w:history="1">
             <w:r>
               <w:rPr>
                 <w:rStyle w:val="Hypertextovodkaz"/>
@@ -1208,7 +1208,7 @@
                 <w:noProof/>
                 <w:webHidden/>
               </w:rPr>
-              <w:instrText xml:space="preserve"> PAGEREF _Toc126056407 \h </w:instrText>
+              <w:instrText xml:space="preserve"> PAGEREF _Toc126183721 \h </w:instrText>
             </w:r>
             <w:r>
               <w:rPr>
@@ -1253,7 +1253,7 @@
               <w14:ligatures w14:val="none"/>
             </w:rPr>
           </w:pPr>
-          <w:hyperlink w:anchor="_Toc126056408" w:history="1">
+          <w:hyperlink w:anchor="_Toc126183722" w:history="1">
             <w:r>
               <w:rPr>
                 <w:rStyle w:val="Hypertextovodkaz"/>
@@ -1280,7 +1280,7 @@
                 <w:noProof/>
                 <w:webHidden/>
               </w:rPr>
-              <w:instrText xml:space="preserve"> PAGEREF _Toc126056408 \h </w:instrText>
+              <w:instrText xml:space="preserve"> PAGEREF _Toc126183722 \h </w:instrText>
             </w:r>
             <w:r>
               <w:rPr>
@@ -1325,7 +1325,7 @@
               <w14:ligatures w14:val="none"/>
             </w:rPr>
           </w:pPr>
-          <w:hyperlink w:anchor="_Toc126056409" w:history="1">
+          <w:hyperlink w:anchor="_Toc126183723" w:history="1">
             <w:r>
               <w:rPr>
                 <w:rStyle w:val="Hypertextovodkaz"/>
@@ -1352,7 +1352,7 @@
                 <w:noProof/>
                 <w:webHidden/>
               </w:rPr>
-              <w:instrText xml:space="preserve"> PAGEREF _Toc126056409 \h </w:instrText>
+              <w:instrText xml:space="preserve"> PAGEREF _Toc126183723 \h </w:instrText>
             </w:r>
             <w:r>
               <w:rPr>
@@ -1373,6 +1373,294 @@
                 <w:webHidden/>
               </w:rPr>
               <w:t>4</w:t>
+            </w:r>
+            <w:r>
+              <w:rPr>
+                <w:noProof/>
+                <w:webHidden/>
+              </w:rPr>
+              <w:fldChar w:fldCharType="end"/>
+            </w:r>
+          </w:hyperlink>
+        </w:p>
+        <w:p>
+          <w:pPr>
+            <w:pStyle w:val="Obsah1"/>
+            <w:tabs>
+              <w:tab w:val="right" w:leader="dot" w:pos="9062"/>
+            </w:tabs>
+            <w:rPr>
+              <w:rFonts w:eastAsiaTheme="minorEastAsia"/>
+              <w:noProof/>
+              <w:kern w:val="0"/>
+              <w:lang w:eastAsia="cs-CZ"/>
+              <w14:ligatures w14:val="none"/>
+            </w:rPr>
+          </w:pPr>
+          <w:hyperlink w:anchor="_Toc126183724" w:history="1">
+            <w:r>
+              <w:rPr>
+                <w:rStyle w:val="Hypertextovodkaz"/>
+                <w:noProof/>
+              </w:rPr>
+              <w:t>Save file</w:t>
+            </w:r>
+            <w:r>
+              <w:rPr>
+                <w:noProof/>
+                <w:webHidden/>
+              </w:rPr>
+              <w:tab/>
+            </w:r>
+            <w:r>
+              <w:rPr>
+                <w:noProof/>
+                <w:webHidden/>
+              </w:rPr>
+              <w:fldChar w:fldCharType="begin"/>
+            </w:r>
+            <w:r>
+              <w:rPr>
+                <w:noProof/>
+                <w:webHidden/>
+              </w:rPr>
+              <w:instrText xml:space="preserve"> PAGEREF _Toc126183724 \h </w:instrText>
+            </w:r>
+            <w:r>
+              <w:rPr>
+                <w:noProof/>
+                <w:webHidden/>
+              </w:rPr>
+            </w:r>
+            <w:r>
+              <w:rPr>
+                <w:noProof/>
+                <w:webHidden/>
+              </w:rPr>
+              <w:fldChar w:fldCharType="separate"/>
+            </w:r>
+            <w:r>
+              <w:rPr>
+                <w:noProof/>
+                <w:webHidden/>
+              </w:rPr>
+              <w:t>5</w:t>
+            </w:r>
+            <w:r>
+              <w:rPr>
+                <w:noProof/>
+                <w:webHidden/>
+              </w:rPr>
+              <w:fldChar w:fldCharType="end"/>
+            </w:r>
+          </w:hyperlink>
+        </w:p>
+        <w:p>
+          <w:pPr>
+            <w:pStyle w:val="Obsah2"/>
+            <w:tabs>
+              <w:tab w:val="right" w:leader="dot" w:pos="9062"/>
+            </w:tabs>
+            <w:rPr>
+              <w:rFonts w:eastAsiaTheme="minorEastAsia"/>
+              <w:noProof/>
+              <w:kern w:val="0"/>
+              <w:lang w:eastAsia="cs-CZ"/>
+              <w14:ligatures w14:val="none"/>
+            </w:rPr>
+          </w:pPr>
+          <w:hyperlink w:anchor="_Toc126183725" w:history="1">
+            <w:r>
+              <w:rPr>
+                <w:rStyle w:val="Hypertextovodkaz"/>
+                <w:noProof/>
+              </w:rPr>
+              <w:t>Stav hráče</w:t>
+            </w:r>
+            <w:r>
+              <w:rPr>
+                <w:noProof/>
+                <w:webHidden/>
+              </w:rPr>
+              <w:tab/>
+            </w:r>
+            <w:r>
+              <w:rPr>
+                <w:noProof/>
+                <w:webHidden/>
+              </w:rPr>
+              <w:fldChar w:fldCharType="begin"/>
+            </w:r>
+            <w:r>
+              <w:rPr>
+                <w:noProof/>
+                <w:webHidden/>
+              </w:rPr>
+              <w:instrText xml:space="preserve"> PAGEREF _Toc126183725 \h </w:instrText>
+            </w:r>
+            <w:r>
+              <w:rPr>
+                <w:noProof/>
+                <w:webHidden/>
+              </w:rPr>
+            </w:r>
+            <w:r>
+              <w:rPr>
+                <w:noProof/>
+                <w:webHidden/>
+              </w:rPr>
+              <w:fldChar w:fldCharType="separate"/>
+            </w:r>
+            <w:r>
+              <w:rPr>
+                <w:noProof/>
+                <w:webHidden/>
+              </w:rPr>
+              <w:t>6</w:t>
+            </w:r>
+            <w:r>
+              <w:rPr>
+                <w:noProof/>
+                <w:webHidden/>
+              </w:rPr>
+              <w:fldChar w:fldCharType="end"/>
+            </w:r>
+          </w:hyperlink>
+        </w:p>
+        <w:p>
+          <w:pPr>
+            <w:pStyle w:val="Obsah2"/>
+            <w:tabs>
+              <w:tab w:val="right" w:leader="dot" w:pos="9062"/>
+            </w:tabs>
+            <w:rPr>
+              <w:rFonts w:eastAsiaTheme="minorEastAsia"/>
+              <w:noProof/>
+              <w:kern w:val="0"/>
+              <w:lang w:eastAsia="cs-CZ"/>
+              <w14:ligatures w14:val="none"/>
+            </w:rPr>
+          </w:pPr>
+          <w:hyperlink w:anchor="_Toc126183726" w:history="1">
+            <w:r>
+              <w:rPr>
+                <w:rStyle w:val="Hypertextovodkaz"/>
+                <w:noProof/>
+              </w:rPr>
+              <w:t>Stavy úkolových linií</w:t>
+            </w:r>
+            <w:r>
+              <w:rPr>
+                <w:noProof/>
+                <w:webHidden/>
+              </w:rPr>
+              <w:tab/>
+            </w:r>
+            <w:r>
+              <w:rPr>
+                <w:noProof/>
+                <w:webHidden/>
+              </w:rPr>
+              <w:fldChar w:fldCharType="begin"/>
+            </w:r>
+            <w:r>
+              <w:rPr>
+                <w:noProof/>
+                <w:webHidden/>
+              </w:rPr>
+              <w:instrText xml:space="preserve"> PAGEREF _Toc126183726 \h </w:instrText>
+            </w:r>
+            <w:r>
+              <w:rPr>
+                <w:noProof/>
+                <w:webHidden/>
+              </w:rPr>
+            </w:r>
+            <w:r>
+              <w:rPr>
+                <w:noProof/>
+                <w:webHidden/>
+              </w:rPr>
+              <w:fldChar w:fldCharType="separate"/>
+            </w:r>
+            <w:r>
+              <w:rPr>
+                <w:noProof/>
+                <w:webHidden/>
+              </w:rPr>
+              <w:t>6</w:t>
+            </w:r>
+            <w:r>
+              <w:rPr>
+                <w:noProof/>
+                <w:webHidden/>
+              </w:rPr>
+              <w:fldChar w:fldCharType="end"/>
+            </w:r>
+          </w:hyperlink>
+        </w:p>
+        <w:p>
+          <w:pPr>
+            <w:pStyle w:val="Obsah2"/>
+            <w:tabs>
+              <w:tab w:val="right" w:leader="dot" w:pos="9062"/>
+            </w:tabs>
+            <w:rPr>
+              <w:rFonts w:eastAsiaTheme="minorEastAsia"/>
+              <w:noProof/>
+              <w:kern w:val="0"/>
+              <w:lang w:eastAsia="cs-CZ"/>
+              <w14:ligatures w14:val="none"/>
+            </w:rPr>
+          </w:pPr>
+          <w:hyperlink w:anchor="_Toc126183727" w:history="1">
+            <w:r>
+              <w:rPr>
+                <w:rStyle w:val="Hypertextovodkaz"/>
+                <w:noProof/>
+              </w:rPr>
+              <w:t>Stavy postav</w:t>
+            </w:r>
+            <w:r>
+              <w:rPr>
+                <w:noProof/>
+                <w:webHidden/>
+              </w:rPr>
+              <w:tab/>
+            </w:r>
+            <w:r>
+              <w:rPr>
+                <w:noProof/>
+                <w:webHidden/>
+              </w:rPr>
+              <w:fldChar w:fldCharType="begin"/>
+            </w:r>
+            <w:r>
+              <w:rPr>
+                <w:noProof/>
+                <w:webHidden/>
+              </w:rPr>
+              <w:instrText xml:space="preserve"> PAGEREF _Toc126183727 \h </w:instrText>
+            </w:r>
+            <w:r>
+              <w:rPr>
+                <w:noProof/>
+                <w:webHidden/>
+              </w:rPr>
+            </w:r>
+            <w:r>
+              <w:rPr>
+                <w:noProof/>
+                <w:webHidden/>
+              </w:rPr>
+              <w:fldChar w:fldCharType="separate"/>
+            </w:r>
+            <w:r>
+              <w:rPr>
+                <w:noProof/>
+                <w:webHidden/>
+              </w:rPr>
+              <w:t>6</w:t>
             </w:r>
             <w:r>
               <w:rPr>
@@ -1403,7 +1691,7 @@
       <w:pPr>
         <w:pStyle w:val="Nadpis1"/>
       </w:pPr>
-      <w:bookmarkStart w:id="0" w:name="_Toc126056393"/>
+      <w:bookmarkStart w:id="0" w:name="_Toc126183707"/>
       <w:r>
         <w:lastRenderedPageBreak/>
         <w:t>Anotace</w:t>
@@ -1431,7 +1719,7 @@
       <w:pPr>
         <w:pStyle w:val="Nadpis1"/>
       </w:pPr>
-      <w:bookmarkStart w:id="1" w:name="_Toc126056394"/>
+      <w:bookmarkStart w:id="1" w:name="_Toc126183708"/>
       <w:r>
         <w:t>Přesné zadání</w:t>
       </w:r>
@@ -1443,7 +1731,7 @@
       <w:pPr>
         <w:pStyle w:val="Nadpis1"/>
       </w:pPr>
-      <w:bookmarkStart w:id="2" w:name="_Toc126056395"/>
+      <w:bookmarkStart w:id="2" w:name="_Toc126183709"/>
       <w:r>
         <w:t>Mapa</w:t>
       </w:r>
@@ -1491,7 +1779,7 @@
         <w:pStyle w:val="Nadpis2"/>
         <w:ind w:firstLine="708"/>
       </w:pPr>
-      <w:bookmarkStart w:id="6" w:name="_Toc126056396"/>
+      <w:bookmarkStart w:id="6" w:name="_Toc126183710"/>
       <w:r>
         <w:t>Ulice</w:t>
       </w:r>
@@ -1510,7 +1798,7 @@
         <w:pStyle w:val="Nadpis2"/>
         <w:ind w:firstLine="708"/>
       </w:pPr>
-      <w:bookmarkStart w:id="7" w:name="_Toc126056397"/>
+      <w:bookmarkStart w:id="7" w:name="_Toc126183711"/>
       <w:r>
         <w:t>Místa</w:t>
       </w:r>
@@ -1532,7 +1820,7 @@
       <w:pPr>
         <w:pStyle w:val="Nadpis1"/>
       </w:pPr>
-      <w:bookmarkStart w:id="8" w:name="_Toc126056398"/>
+      <w:bookmarkStart w:id="8" w:name="_Toc126183712"/>
       <w:r>
         <w:t>Postavy</w:t>
       </w:r>
@@ -1561,7 +1849,7 @@
         <w:pStyle w:val="Nadpis2"/>
         <w:ind w:firstLine="708"/>
       </w:pPr>
-      <w:bookmarkStart w:id="9" w:name="_Toc126056399"/>
+      <w:bookmarkStart w:id="9" w:name="_Toc126183713"/>
       <w:r>
         <w:t>Poslíček</w:t>
       </w:r>
@@ -1580,7 +1868,7 @@
         <w:pStyle w:val="Nadpis2"/>
         <w:ind w:firstLine="708"/>
       </w:pPr>
-      <w:bookmarkStart w:id="10" w:name="_Toc126056400"/>
+      <w:bookmarkStart w:id="10" w:name="_Toc126183714"/>
       <w:r>
         <w:t>Hlídka</w:t>
       </w:r>
@@ -1591,7 +1879,7 @@
         <w:pStyle w:val="Nadpis2"/>
         <w:ind w:firstLine="708"/>
       </w:pPr>
-      <w:bookmarkStart w:id="11" w:name="_Toc126056401"/>
+      <w:bookmarkStart w:id="11" w:name="_Toc126183715"/>
       <w:r>
         <w:t>Kočka</w:t>
       </w:r>
@@ -1601,7 +1889,7 @@
       <w:pPr>
         <w:pStyle w:val="Nadpis1"/>
       </w:pPr>
-      <w:bookmarkStart w:id="12" w:name="_Toc126056402"/>
+      <w:bookmarkStart w:id="12" w:name="_Toc126183716"/>
       <w:r>
         <w:t>Frakce</w:t>
       </w:r>
@@ -1633,7 +1921,7 @@
       <w:pPr>
         <w:pStyle w:val="Nadpis1"/>
       </w:pPr>
-      <w:bookmarkStart w:id="13" w:name="_Toc126056403"/>
+      <w:bookmarkStart w:id="13" w:name="_Toc126183717"/>
       <w:r>
         <w:t>Úkoly</w:t>
       </w:r>
@@ -1678,7 +1966,7 @@
         <w:pStyle w:val="Nadpis2"/>
         <w:ind w:left="708"/>
       </w:pPr>
-      <w:bookmarkStart w:id="15" w:name="_Toc126056404"/>
+      <w:bookmarkStart w:id="15" w:name="_Toc126183718"/>
       <w:r>
         <w:t>Fáze úkolů</w:t>
       </w:r>
@@ -1697,7 +1985,7 @@
         <w:pStyle w:val="Nadpis3"/>
         <w:ind w:left="702" w:firstLine="708"/>
       </w:pPr>
-      <w:bookmarkStart w:id="16" w:name="_Toc126056405"/>
+      <w:bookmarkStart w:id="16" w:name="_Toc126183719"/>
       <w:r>
         <w:t>Dones předmět</w:t>
       </w:r>
@@ -1716,7 +2004,7 @@
         <w:pStyle w:val="Nadpis3"/>
         <w:ind w:left="1410"/>
       </w:pPr>
-      <w:bookmarkStart w:id="17" w:name="_Toc126056406"/>
+      <w:bookmarkStart w:id="17" w:name="_Toc126183720"/>
       <w:r>
         <w:t>Najdi</w:t>
       </w:r>
@@ -1727,7 +2015,7 @@
         <w:pStyle w:val="Nadpis3"/>
         <w:ind w:left="1410"/>
       </w:pPr>
-      <w:bookmarkStart w:id="18" w:name="_Toc126056407"/>
+      <w:bookmarkStart w:id="18" w:name="_Toc126183721"/>
       <w:r>
         <w:t>Uteč</w:t>
       </w:r>
@@ -1741,7 +2029,7 @@
         <w:pStyle w:val="Nadpis2"/>
         <w:ind w:left="708"/>
       </w:pPr>
-      <w:bookmarkStart w:id="19" w:name="_Toc126056408"/>
+      <w:bookmarkStart w:id="19" w:name="_Toc126183722"/>
       <w:r>
         <w:t>Linie úkolů</w:t>
       </w:r>
@@ -1785,7 +2073,7 @@
         <w:pStyle w:val="Nadpis3"/>
         <w:ind w:left="708" w:firstLine="708"/>
       </w:pPr>
-      <w:bookmarkStart w:id="20" w:name="_Toc126056409"/>
+      <w:bookmarkStart w:id="20" w:name="_Toc126183723"/>
       <w:r>
         <w:t>Modifikátory</w:t>
       </w:r>
@@ -2157,8 +2445,246 @@
     </w:p>
     <w:p>
       <w:pPr>
-        <w:ind w:left="1416"/>
-      </w:pPr>
+        <w:pStyle w:val="Nadpis1"/>
+      </w:pPr>
+      <w:bookmarkStart w:id="21" w:name="_Toc126183724"/>
+      <w:r>
+        <w:t>Save file</w:t>
+      </w:r>
+      <w:bookmarkEnd w:id="21"/>
+    </w:p>
+    <w:p>
+      <w:commentRangeStart w:id="22"/>
+      <w:r>
+        <w:t>Nějakej cool úvod lol</w:t>
+      </w:r>
+      <w:commentRangeEnd w:id="22"/>
+      <w:r>
+        <w:rPr>
+          <w:rStyle w:val="Odkaznakoment"/>
+        </w:rPr>
+        <w:commentReference w:id="22"/>
+      </w:r>
+    </w:p>
+    <w:p>
+      <w:r>
+        <w:t>Jelikož hru zprostředkovává bot na telegramu, tak by mohla nastat situace, kdy by hru chtělo hrát více uživatelů najednou. Pro každého z nich musí tedy existovat právě jed</w:t>
+      </w:r>
+      <w:r>
+        <w:t>no uložení postupu. Který postup patří jakému uživateli se určí dle konkrétního ID chatu, které lze získat přes bota.</w:t>
+      </w:r>
+      <w:r>
+        <w:br/>
+        <w:t xml:space="preserve">Data k jedné hře tedy budou vždy uloženy ve dvou řádcích. Na prvním bude ID chatu a na druhém </w:t>
+      </w:r>
+      <w:r>
+        <w:lastRenderedPageBreak/>
+        <w:t>řetězec znaků obsahující veškeré potřebné informace, viz dále, jehož segmenty od sebe budou odděleny znakem = (rovná se).</w:t>
+      </w:r>
+    </w:p>
+    <w:p>
+      <w:pPr>
+        <w:pStyle w:val="Nadpis2"/>
+        <w:ind w:left="708"/>
+      </w:pPr>
+      <w:bookmarkStart w:id="23" w:name="_Toc126183725"/>
+      <w:r>
+        <w:t>Stav hráče</w:t>
+      </w:r>
+      <w:bookmarkEnd w:id="23"/>
+    </w:p>
+    <w:p>
+      <w:pPr>
+        <w:ind w:left="705"/>
+      </w:pPr>
+      <w:r>
+        <w:t xml:space="preserve">Stav hráče je definován řetězcem znaků složených z více částí, jež jsou odděleny </w:t>
+      </w:r>
+      <w:r>
+        <w:t>“,“</w:t>
+      </w:r>
+      <w:r>
+        <w:t xml:space="preserve"> (</w:t>
+      </w:r>
+      <w:r>
+        <w:t>čárkou</w:t>
+      </w:r>
+      <w:r>
+        <w:t>).</w:t>
+      </w:r>
+    </w:p>
+    <w:p>
+      <w:pPr>
+        <w:ind w:left="705"/>
+      </w:pPr>
+      <w:r>
+        <w:t>Místo, kde se hráč nachází := “place:“ + ID místa</w:t>
+      </w:r>
+    </w:p>
+    <w:p>
+      <w:pPr>
+        <w:ind w:left="705"/>
+      </w:pPr>
+      <w:r>
+        <w:t>Počet peněz, jenž má := “coins:“ + počet peněz</w:t>
+      </w:r>
+    </w:p>
+    <w:p>
+      <w:pPr>
+        <w:ind w:left="705"/>
+      </w:pPr>
+      <w:r>
+        <w:t>Předměty := “items</w:t>
+      </w:r>
+      <w:r>
+        <w:t>:</w:t>
+      </w:r>
+      <w:r>
+        <w:t>“ + ID předmětů oddělené středníky (např.: “items:1;3“)</w:t>
+      </w:r>
+    </w:p>
+    <w:p>
+      <w:pPr>
+        <w:ind w:left="705"/>
+      </w:pPr>
+      <w:r>
+        <w:t>Síla := “str:“ + číselná hodnota síly hráče</w:t>
+      </w:r>
+    </w:p>
+    <w:p>
+      <w:pPr>
+        <w:ind w:left="705"/>
+      </w:pPr>
+      <w:r>
+        <w:t>Rychlost := “speed:“ + hodnota rychlosti</w:t>
+      </w:r>
+    </w:p>
+    <w:p>
+      <w:pPr>
+        <w:ind w:left="705"/>
+      </w:pPr>
+      <w:r>
+        <w:t>Vztah ke frakcím := “relations:“ + hodnoty(definovány stejně jako ve Frakcích) pro každou frakci oddělené ; (středníky). Hodnoty jsou ve stejném pořadí jako indexy frakcí.</w:t>
+      </w:r>
+    </w:p>
+    <w:p>
+      <w:r>
+        <w:tab/>
+      </w:r>
+    </w:p>
+    <w:p>
+      <w:pPr>
+        <w:pStyle w:val="Nadpis2"/>
+        <w:ind w:left="708"/>
+      </w:pPr>
+      <w:bookmarkStart w:id="24" w:name="_Toc126183726"/>
+      <w:r>
+        <w:t>Stavy úkolových linií</w:t>
+      </w:r>
+      <w:bookmarkEnd w:id="24"/>
+    </w:p>
+    <w:p>
+      <w:pPr>
+        <w:ind w:left="705"/>
+      </w:pPr>
+      <w:commentRangeStart w:id="25"/>
+      <w:r>
+        <w:t>Stavy jednotlivých linií v řetězci jsou opět rozděleny “,“ (čárkami).</w:t>
+      </w:r>
+      <w:r>
+        <w:t xml:space="preserve"> Stavy linií jsou uloženy postupně dle rostoucích indexů.</w:t>
+      </w:r>
+      <w:commentRangeEnd w:id="25"/>
+      <w:r>
+        <w:rPr>
+          <w:rStyle w:val="Odkaznakoment"/>
+        </w:rPr>
+        <w:commentReference w:id="25"/>
+      </w:r>
+    </w:p>
+    <w:p>
+      <w:pPr>
+        <w:ind w:left="705"/>
+      </w:pPr>
+      <w:r>
+        <w:t>Jelikož je každý linie úkolů implementována jako binární strom,</w:t>
+      </w:r>
+      <w:r>
+        <w:t xml:space="preserve"> kdy jeden syn značí úspěch a druhý neúspěch, tak můžeme cestu do konkrétního uzlu stromu definovat jako posloupnost písmen F a S, kdy F znamená, že v daném bodě nastal neúspěch a máme se posunout na takového syna. Naopak S pak znamená úspěšné splnění mise. </w:t>
+      </w:r>
+      <w:r>
+        <w:br/>
+        <w:t xml:space="preserve">Pokud je řetězec prázdný, znamená to, že je aktivní stále první fáze, tedy kořen stromu. </w:t>
+      </w:r>
+      <w:r>
+        <w:br/>
+        <w:t xml:space="preserve">Naopak pokud linie dospěje svého konce, tak se řetězec přepíše na znak “E“, aby se již </w:t>
+      </w:r>
+      <w:r>
+        <w:t xml:space="preserve">příště </w:t>
+      </w:r>
+      <w:r>
+        <w:t>nemusel zbytečně procházet.</w:t>
+      </w:r>
+    </w:p>
+    <w:p>
+      <w:pPr>
+        <w:pStyle w:val="Nadpis2"/>
+        <w:ind w:left="708"/>
+      </w:pPr>
+      <w:bookmarkStart w:id="26" w:name="_Toc126183727"/>
+      <w:r>
+        <w:t>Stavy postav</w:t>
+      </w:r>
+      <w:bookmarkEnd w:id="26"/>
+    </w:p>
+    <w:p>
+      <w:pPr>
+        <w:ind w:left="705"/>
+      </w:pPr>
+      <w:r>
+        <w:t>Stav každé z postav je v řetězci oddělen “</w:t>
+      </w:r>
+      <w:r>
+        <w:t>+</w:t>
+      </w:r>
+      <w:r>
+        <w:t>“ (</w:t>
+      </w:r>
+      <w:r>
+        <w:t>plus</w:t>
+      </w:r>
+      <w:r>
+        <w:t>)</w:t>
+      </w:r>
+      <w:r>
+        <w:t xml:space="preserve"> a jednotlivé části každého stavu “,“ (čárkou).</w:t>
+      </w:r>
+      <w:r>
+        <w:t xml:space="preserve"> Postavy jsou též řazeny dle indexu.</w:t>
+      </w:r>
+    </w:p>
+    <w:p>
+      <w:pPr>
+        <w:ind w:left="705"/>
+      </w:pPr>
+      <w:r>
+        <w:t>Stejně jako u stavu hráče bude pro každou postavu definováno místo, počet peněz</w:t>
+      </w:r>
+      <w:r>
+        <w:t>,</w:t>
+      </w:r>
+      <w:r>
+        <w:t xml:space="preserve"> předměty, které má momentálně u sebe</w:t>
+      </w:r>
+      <w:r>
+        <w:t>, síla a rychlost.</w:t>
+      </w:r>
+    </w:p>
+    <w:p>
+      <w:r>
+        <w:tab/>
+      </w:r>
     </w:p>
     <w:sectPr>
       <w:pgSz w:w="11906" w:h="16838"/>
@@ -2236,6 +2762,38 @@
       </w:r>
     </w:p>
   </w:comment>
+  <w:comment w:id="22" w:author="Filip Vopálenský" w:date="2023-02-01T22:22:00Z" w:initials="FV">
+    <w:p>
+      <w:pPr>
+        <w:pStyle w:val="Textkomente"/>
+      </w:pPr>
+      <w:r>
+        <w:rPr>
+          <w:rStyle w:val="Odkaznakoment"/>
+        </w:rPr>
+        <w:annotationRef/>
+      </w:r>
+      <w:r>
+        <w:t>TODO</w:t>
+      </w:r>
+    </w:p>
+  </w:comment>
+  <w:comment w:id="25" w:author="Filip Vopálenský" w:date="2023-02-01T22:51:00Z" w:initials="FV">
+    <w:p>
+      <w:pPr>
+        <w:pStyle w:val="Textkomente"/>
+      </w:pPr>
+      <w:r>
+        <w:rPr>
+          <w:rStyle w:val="Odkaznakoment"/>
+        </w:rPr>
+        <w:annotationRef/>
+      </w:r>
+      <w:r>
+        <w:t>Dost krkolomný ☹️</w:t>
+      </w:r>
+    </w:p>
+  </w:comment>
 </w:comments>
 </file>
 
@@ -2245,6 +2803,8 @@
   <w15:commentEx w15:paraId="099298F5" w15:paraIdParent="59D9E4D1" w15:done="0"/>
   <w15:commentEx w15:paraId="3551C58F" w15:paraIdParent="59D9E4D1" w15:done="0"/>
   <w15:commentEx w15:paraId="2AB4654F" w15:done="0"/>
+  <w15:commentEx w15:paraId="643C903B" w15:done="0"/>
+  <w15:commentEx w15:paraId="53973A13" w15:done="0"/>
 </w15:commentsEx>
 </file>
 
@@ -2254,6 +2814,8 @@
   <w16cex:commentExtensible w16cex:durableId="27813FE4" w16cex:dateUtc="2023-01-29T17:56:00Z"/>
   <w16cex:commentExtensible w16cex:durableId="27814002" w16cex:dateUtc="2023-01-29T17:57:00Z"/>
   <w16cex:commentExtensible w16cex:durableId="27829BD5" w16cex:dateUtc="2023-01-30T18:41:00Z"/>
+  <w16cex:commentExtensible w16cex:durableId="278564A1" w16cex:dateUtc="2023-02-01T21:22:00Z"/>
+  <w16cex:commentExtensible w16cex:durableId="27856B84" w16cex:dateUtc="2023-02-01T21:51:00Z"/>
 </w16cex:commentsExtensible>
 </file>
 
@@ -2263,6 +2825,8 @@
   <w16cid:commentId w16cid:paraId="099298F5" w16cid:durableId="27813FE4"/>
   <w16cid:commentId w16cid:paraId="3551C58F" w16cid:durableId="27814002"/>
   <w16cid:commentId w16cid:paraId="2AB4654F" w16cid:durableId="27829BD5"/>
+  <w16cid:commentId w16cid:paraId="643C903B" w16cid:durableId="278564A1"/>
+  <w16cid:commentId w16cid:paraId="53973A13" w16cid:durableId="27856B84"/>
 </w16cid:commentsIds>
 </file>
 

</xml_diff>

<commit_message>
added first characters and player saves
</commit_message>
<xml_diff>
--- a/zzz_other/doc.docx
+++ b/zzz_other/doc.docx
@@ -56,6 +56,7 @@
           <w:szCs w:val="44"/>
         </w:rPr>
       </w:pPr>
+      <w:proofErr w:type="spellStart"/>
       <w:r>
         <w:rPr>
           <w:b/>
@@ -63,7 +64,17 @@
           <w:sz w:val="44"/>
           <w:szCs w:val="44"/>
         </w:rPr>
-        <w:t>DnD Telegram Bot</w:t>
+        <w:t>DnD</w:t>
+      </w:r>
+      <w:proofErr w:type="spellEnd"/>
+      <w:r>
+        <w:rPr>
+          <w:b/>
+          <w:bCs/>
+          <w:sz w:val="44"/>
+          <w:szCs w:val="44"/>
+        </w:rPr>
+        <w:t xml:space="preserve"> Telegram Bot</w:t>
       </w:r>
     </w:p>
     <w:p>
@@ -1709,7 +1720,23 @@
         <w:t xml:space="preserve">můj program, je nuda. </w:t>
       </w:r>
       <w:r>
-        <w:t>Jedná se totiž o hru, a to konkrétně o hru výpravnou inspirovanou textovými adventurami a Dračím doupětem. Uživatel, tudíž hráč, se ocitne ve městě zvaném Kritraven a musí se mu podařit schovat či uprchnout dříve, než ho dopadne hlídka. Hra je rozdělena na kola a v každém z nich musí hráč pečlivě volit svá rozhodnutí a uvážit své kroky. Hráč samozřejmě není ve městě sám, ba naopak může potkat několik NPC</w:t>
+        <w:t xml:space="preserve">Jedná se totiž o hru, a to konkrétně o hru výpravnou inspirovanou textovými </w:t>
+      </w:r>
+      <w:proofErr w:type="spellStart"/>
+      <w:r>
+        <w:t>adventurami</w:t>
+      </w:r>
+      <w:proofErr w:type="spellEnd"/>
+      <w:r>
+        <w:t xml:space="preserve"> a Dračím doupětem. Uživatel, tudíž hráč, se ocitne ve městě zvaném </w:t>
+      </w:r>
+      <w:proofErr w:type="spellStart"/>
+      <w:r>
+        <w:t>Kritraven</w:t>
+      </w:r>
+      <w:proofErr w:type="spellEnd"/>
+      <w:r>
+        <w:t xml:space="preserve"> a musí se mu podařit schovat či uprchnout dříve, než ho dopadne hlídka. Hra je rozdělena na kola a v každém z nich musí hráč pečlivě volit svá rozhodnutí a uvážit své kroky. Hráč samozřejmě není ve městě sám, ba naopak může potkat několik NPC</w:t>
       </w:r>
       <w:r>
         <w:t>, se kterými může interagovat, a tak ovlivnit výsledek hry.</w:t>
@@ -1739,7 +1766,15 @@
     </w:p>
     <w:p>
       <w:r>
-        <w:t xml:space="preserve">Mapa Kritravenu, viz obrázek, sestává ze 33 ulic a </w:t>
+        <w:t xml:space="preserve">Mapa </w:t>
+      </w:r>
+      <w:proofErr w:type="spellStart"/>
+      <w:r>
+        <w:t>Kritravenu</w:t>
+      </w:r>
+      <w:proofErr w:type="spellEnd"/>
+      <w:r>
+        <w:t xml:space="preserve">, viz obrázek, sestává ze 33 ulic a </w:t>
       </w:r>
       <w:commentRangeStart w:id="3"/>
       <w:commentRangeStart w:id="4"/>
@@ -1771,7 +1806,15 @@
         <w:commentReference w:id="5"/>
       </w:r>
       <w:r>
-        <w:t xml:space="preserve"> navštívitelných míst. Jedná se tedy o graf, jehož vrcholy jsou ulice a hrana mezi ulicemi (či ulicí a místem) existuje právě tehdy, když se obě ulice protínají či sbíhají.</w:t>
+        <w:t xml:space="preserve"> </w:t>
+      </w:r>
+      <w:proofErr w:type="spellStart"/>
+      <w:r>
+        <w:t>navštívitelných</w:t>
+      </w:r>
+      <w:proofErr w:type="spellEnd"/>
+      <w:r>
+        <w:t xml:space="preserve"> míst. Jedná se tedy o graf, jehož vrcholy jsou ulice a hrana mezi ulicemi (či ulicí a místem) existuje právě tehdy, když se obě ulice protínají či sbíhají.</w:t>
       </w:r>
     </w:p>
     <w:p>
@@ -1833,6 +1876,7 @@
       <w:r>
         <w:t xml:space="preserve">Každá z nich má svoje jedinečné ID, jméno v češtině, seznam ID úkolů, které musí splnit, ID ulice ve které začíná a ID ulice či místa kam půjde, pokud vše splní. Pokud bude v </w:t>
       </w:r>
+      <w:proofErr w:type="spellStart"/>
       <w:r>
         <w:rPr>
           <w:i/>
@@ -1840,6 +1884,7 @@
         </w:rPr>
         <w:t>end_street_ID</w:t>
       </w:r>
+      <w:proofErr w:type="spellEnd"/>
       <w:r>
         <w:t xml:space="preserve"> hodnota -1, znamená to, že postava se bude dále volně a náhodně pohybovat po městě.</w:t>
       </w:r>
@@ -2136,7 +2181,15 @@
         </w:numPr>
       </w:pPr>
       <w:r>
-        <w:t>Modifikátor := “char“ + ID všech postav oddělené středníky</w:t>
+        <w:t>Modifikátor := “</w:t>
+      </w:r>
+      <w:proofErr w:type="spellStart"/>
+      <w:r>
+        <w:t>char</w:t>
+      </w:r>
+      <w:proofErr w:type="spellEnd"/>
+      <w:r>
+        <w:t>“ + ID všech postav oddělené středníky</w:t>
       </w:r>
     </w:p>
     <w:p>
@@ -2156,7 +2209,15 @@
         </w:numPr>
       </w:pPr>
       <w:r>
-        <w:t>Modifikátor := “frac“ + ID určené frakce</w:t>
+        <w:t>Modifikátor := “</w:t>
+      </w:r>
+      <w:proofErr w:type="spellStart"/>
+      <w:r>
+        <w:t>frac</w:t>
+      </w:r>
+      <w:proofErr w:type="spellEnd"/>
+      <w:r>
+        <w:t>“ + ID určené frakce</w:t>
       </w:r>
     </w:p>
     <w:p>
@@ -2298,9 +2359,11 @@
       <w:r>
         <w:t>Modifikátor:= “</w:t>
       </w:r>
+      <w:proofErr w:type="spellStart"/>
       <w:r>
         <w:t>none</w:t>
       </w:r>
+      <w:proofErr w:type="spellEnd"/>
       <w:r>
         <w:t>“</w:t>
       </w:r>
@@ -2330,11 +2393,19 @@
       <w:pPr>
         <w:ind w:left="1416" w:firstLine="708"/>
       </w:pPr>
+      <w:proofErr w:type="spellStart"/>
       <w:r>
         <w:rPr>
           <w:rStyle w:val="Nadpis4Char"/>
         </w:rPr>
-        <w:t xml:space="preserve">Zab </w:t>
+        <w:t>Zab</w:t>
+      </w:r>
+      <w:proofErr w:type="spellEnd"/>
+      <w:r>
+        <w:rPr>
+          <w:rStyle w:val="Nadpis4Char"/>
+        </w:rPr>
+        <w:t xml:space="preserve"> </w:t>
       </w:r>
       <w:r>
         <w:t xml:space="preserve">– parametr akce := </w:t>
@@ -2342,8 +2413,13 @@
       <w:r>
         <w:t>“</w:t>
       </w:r>
-      <w:r>
-        <w:t>kill“ (o porovnávání schopností více později)</w:t>
+      <w:proofErr w:type="spellStart"/>
+      <w:r>
+        <w:t>kill</w:t>
+      </w:r>
+      <w:proofErr w:type="spellEnd"/>
+      <w:r>
+        <w:t>“ (o porovnávání schopností více později)</w:t>
       </w:r>
     </w:p>
     <w:p>
@@ -2362,8 +2438,13 @@
       <w:r>
         <w:t>“</w:t>
       </w:r>
-      <w:r>
-        <w:t>stun“</w:t>
+      <w:proofErr w:type="spellStart"/>
+      <w:r>
+        <w:t>stun</w:t>
+      </w:r>
+      <w:proofErr w:type="spellEnd"/>
+      <w:r>
+        <w:t>“</w:t>
       </w:r>
     </w:p>
     <w:p>
@@ -2397,7 +2478,15 @@
         <w:t xml:space="preserve">Nic </w:t>
       </w:r>
       <w:r>
-        <w:t>– parametr akce := “none“</w:t>
+        <w:t>– parametr akce := “</w:t>
+      </w:r>
+      <w:proofErr w:type="spellStart"/>
+      <w:r>
+        <w:t>none</w:t>
+      </w:r>
+      <w:proofErr w:type="spellEnd"/>
+      <w:r>
+        <w:t>“</w:t>
       </w:r>
     </w:p>
     <w:p>
@@ -2411,7 +2500,15 @@
         <w:t xml:space="preserve">Přiveď </w:t>
       </w:r>
       <w:r>
-        <w:t>– parametr akce := “bring“</w:t>
+        <w:t>– parametr akce := “</w:t>
+      </w:r>
+      <w:proofErr w:type="spellStart"/>
+      <w:r>
+        <w:t>bring</w:t>
+      </w:r>
+      <w:proofErr w:type="spellEnd"/>
+      <w:r>
+        <w:t>“</w:t>
       </w:r>
       <w:r>
         <w:br/>
@@ -2448,17 +2545,37 @@
         <w:pStyle w:val="Nadpis1"/>
       </w:pPr>
       <w:bookmarkStart w:id="21" w:name="_Toc126183724"/>
-      <w:r>
-        <w:t>Save file</w:t>
+      <w:proofErr w:type="spellStart"/>
+      <w:r>
+        <w:t>Save</w:t>
+      </w:r>
+      <w:proofErr w:type="spellEnd"/>
+      <w:r>
+        <w:t xml:space="preserve"> </w:t>
+      </w:r>
+      <w:proofErr w:type="spellStart"/>
+      <w:r>
+        <w:t>file</w:t>
       </w:r>
       <w:bookmarkEnd w:id="21"/>
+      <w:proofErr w:type="spellEnd"/>
     </w:p>
     <w:p>
       <w:commentRangeStart w:id="22"/>
-      <w:r>
-        <w:t>Nějakej cool úvod lol</w:t>
+      <w:proofErr w:type="spellStart"/>
+      <w:r>
+        <w:t>Nějakej</w:t>
+      </w:r>
+      <w:proofErr w:type="spellEnd"/>
+      <w:r>
+        <w:t xml:space="preserve"> cool úvod </w:t>
+      </w:r>
+      <w:proofErr w:type="spellStart"/>
+      <w:r>
+        <w:t>lol</w:t>
       </w:r>
       <w:commentRangeEnd w:id="22"/>
+      <w:proofErr w:type="spellEnd"/>
       <w:r>
         <w:rPr>
           <w:rStyle w:val="Odkaznakoment"/>
@@ -2526,7 +2643,15 @@
         <w:ind w:left="705"/>
       </w:pPr>
       <w:r>
-        <w:t>Počet peněz, jenž má := “coins:“ + počet peněz</w:t>
+        <w:t>Počet peněz, jenž má := “</w:t>
+      </w:r>
+      <w:proofErr w:type="spellStart"/>
+      <w:r>
+        <w:t>coins</w:t>
+      </w:r>
+      <w:proofErr w:type="spellEnd"/>
+      <w:r>
+        <w:t>:“ + počet peněz</w:t>
       </w:r>
     </w:p>
     <w:p>
@@ -2534,8 +2659,13 @@
         <w:ind w:left="705"/>
       </w:pPr>
       <w:r>
-        <w:t>Předměty := “items</w:t>
-      </w:r>
+        <w:t>Předměty := “</w:t>
+      </w:r>
+      <w:proofErr w:type="spellStart"/>
+      <w:r>
+        <w:t>items</w:t>
+      </w:r>
+      <w:proofErr w:type="spellEnd"/>
       <w:r>
         <w:t>:</w:t>
       </w:r>
@@ -2669,7 +2799,10 @@
         <w:ind w:left="705"/>
       </w:pPr>
       <w:r>
-        <w:t>Stejně jako u stavu hráče bude pro každou postavu definováno místo, počet peněz</w:t>
+        <w:t>Podobně</w:t>
+      </w:r>
+      <w:r>
+        <w:t xml:space="preserve"> jako u stavu hráče bude pro každou postavu definováno místo, počet peněz</w:t>
       </w:r>
       <w:r>
         <w:t>,</w:t>
@@ -2679,6 +2812,9 @@
       </w:r>
       <w:r>
         <w:t>, síla a rychlost.</w:t>
+      </w:r>
+      <w:r>
+        <w:t xml:space="preserve"> Vztahy pro postavy určeny nejsou, neboť se definují dle jejich příslušnosti k frakcím.</w:t>
       </w:r>
     </w:p>
     <w:p>

</xml_diff>

<commit_message>
modified first characters save to add quests to do
</commit_message>
<xml_diff>
--- a/zzz_other/doc.docx
+++ b/zzz_other/doc.docx
@@ -56,7 +56,6 @@
           <w:szCs w:val="44"/>
         </w:rPr>
       </w:pPr>
-      <w:proofErr w:type="spellStart"/>
       <w:r>
         <w:rPr>
           <w:b/>
@@ -64,17 +63,7 @@
           <w:sz w:val="44"/>
           <w:szCs w:val="44"/>
         </w:rPr>
-        <w:t>DnD</w:t>
-      </w:r>
-      <w:proofErr w:type="spellEnd"/>
-      <w:r>
-        <w:rPr>
-          <w:b/>
-          <w:bCs/>
-          <w:sz w:val="44"/>
-          <w:szCs w:val="44"/>
-        </w:rPr>
-        <w:t xml:space="preserve"> Telegram Bot</w:t>
+        <w:t>DnD Telegram Bot</w:t>
       </w:r>
     </w:p>
     <w:p>
@@ -1720,23 +1709,7 @@
         <w:t xml:space="preserve">můj program, je nuda. </w:t>
       </w:r>
       <w:r>
-        <w:t xml:space="preserve">Jedná se totiž o hru, a to konkrétně o hru výpravnou inspirovanou textovými </w:t>
-      </w:r>
-      <w:proofErr w:type="spellStart"/>
-      <w:r>
-        <w:t>adventurami</w:t>
-      </w:r>
-      <w:proofErr w:type="spellEnd"/>
-      <w:r>
-        <w:t xml:space="preserve"> a Dračím doupětem. Uživatel, tudíž hráč, se ocitne ve městě zvaném </w:t>
-      </w:r>
-      <w:proofErr w:type="spellStart"/>
-      <w:r>
-        <w:t>Kritraven</w:t>
-      </w:r>
-      <w:proofErr w:type="spellEnd"/>
-      <w:r>
-        <w:t xml:space="preserve"> a musí se mu podařit schovat či uprchnout dříve, než ho dopadne hlídka. Hra je rozdělena na kola a v každém z nich musí hráč pečlivě volit svá rozhodnutí a uvážit své kroky. Hráč samozřejmě není ve městě sám, ba naopak může potkat několik NPC</w:t>
+        <w:t>Jedná se totiž o hru, a to konkrétně o hru výpravnou inspirovanou textovými adventurami a Dračím doupětem. Uživatel, tudíž hráč, se ocitne ve městě zvaném Kritraven a musí se mu podařit schovat či uprchnout dříve, než ho dopadne hlídka. Hra je rozdělena na kola a v každém z nich musí hráč pečlivě volit svá rozhodnutí a uvážit své kroky. Hráč samozřejmě není ve městě sám, ba naopak může potkat několik NPC</w:t>
       </w:r>
       <w:r>
         <w:t>, se kterými může interagovat, a tak ovlivnit výsledek hry.</w:t>
@@ -1766,15 +1739,7 @@
     </w:p>
     <w:p>
       <w:r>
-        <w:t xml:space="preserve">Mapa </w:t>
-      </w:r>
-      <w:proofErr w:type="spellStart"/>
-      <w:r>
-        <w:t>Kritravenu</w:t>
-      </w:r>
-      <w:proofErr w:type="spellEnd"/>
-      <w:r>
-        <w:t xml:space="preserve">, viz obrázek, sestává ze 33 ulic a </w:t>
+        <w:t xml:space="preserve">Mapa Kritravenu, viz obrázek, sestává ze 33 ulic a </w:t>
       </w:r>
       <w:commentRangeStart w:id="3"/>
       <w:commentRangeStart w:id="4"/>
@@ -1806,15 +1771,7 @@
         <w:commentReference w:id="5"/>
       </w:r>
       <w:r>
-        <w:t xml:space="preserve"> </w:t>
-      </w:r>
-      <w:proofErr w:type="spellStart"/>
-      <w:r>
-        <w:t>navštívitelných</w:t>
-      </w:r>
-      <w:proofErr w:type="spellEnd"/>
-      <w:r>
-        <w:t xml:space="preserve"> míst. Jedná se tedy o graf, jehož vrcholy jsou ulice a hrana mezi ulicemi (či ulicí a místem) existuje právě tehdy, když se obě ulice protínají či sbíhají.</w:t>
+        <w:t xml:space="preserve"> navštívitelných míst. Jedná se tedy o graf, jehož vrcholy jsou ulice a hrana mezi ulicemi (či ulicí a místem) existuje právě tehdy, když se obě ulice protínají či sbíhají.</w:t>
       </w:r>
     </w:p>
     <w:p>
@@ -1876,7 +1833,6 @@
       <w:r>
         <w:t xml:space="preserve">Každá z nich má svoje jedinečné ID, jméno v češtině, seznam ID úkolů, které musí splnit, ID ulice ve které začíná a ID ulice či místa kam půjde, pokud vše splní. Pokud bude v </w:t>
       </w:r>
-      <w:proofErr w:type="spellStart"/>
       <w:r>
         <w:rPr>
           <w:i/>
@@ -1884,7 +1840,6 @@
         </w:rPr>
         <w:t>end_street_ID</w:t>
       </w:r>
-      <w:proofErr w:type="spellEnd"/>
       <w:r>
         <w:t xml:space="preserve"> hodnota -1, znamená to, že postava se bude dále volně a náhodně pohybovat po městě.</w:t>
       </w:r>
@@ -2181,15 +2136,7 @@
         </w:numPr>
       </w:pPr>
       <w:r>
-        <w:t>Modifikátor := “</w:t>
-      </w:r>
-      <w:proofErr w:type="spellStart"/>
-      <w:r>
-        <w:t>char</w:t>
-      </w:r>
-      <w:proofErr w:type="spellEnd"/>
-      <w:r>
-        <w:t>“ + ID všech postav oddělené středníky</w:t>
+        <w:t>Modifikátor := “char“ + ID všech postav oddělené středníky</w:t>
       </w:r>
     </w:p>
     <w:p>
@@ -2209,15 +2156,7 @@
         </w:numPr>
       </w:pPr>
       <w:r>
-        <w:t>Modifikátor := “</w:t>
-      </w:r>
-      <w:proofErr w:type="spellStart"/>
-      <w:r>
-        <w:t>frac</w:t>
-      </w:r>
-      <w:proofErr w:type="spellEnd"/>
-      <w:r>
-        <w:t>“ + ID určené frakce</w:t>
+        <w:t>Modifikátor := “frac“ + ID určené frakce</w:t>
       </w:r>
     </w:p>
     <w:p>
@@ -2359,11 +2298,9 @@
       <w:r>
         <w:t>Modifikátor:= “</w:t>
       </w:r>
-      <w:proofErr w:type="spellStart"/>
       <w:r>
         <w:t>none</w:t>
       </w:r>
-      <w:proofErr w:type="spellEnd"/>
       <w:r>
         <w:t>“</w:t>
       </w:r>
@@ -2393,19 +2330,31 @@
       <w:pPr>
         <w:ind w:left="1416" w:firstLine="708"/>
       </w:pPr>
-      <w:proofErr w:type="spellStart"/>
       <w:r>
         <w:rPr>
           <w:rStyle w:val="Nadpis4Char"/>
         </w:rPr>
-        <w:t>Zab</w:t>
-      </w:r>
-      <w:proofErr w:type="spellEnd"/>
+        <w:t xml:space="preserve">Zab </w:t>
+      </w:r>
+      <w:r>
+        <w:t xml:space="preserve">– parametr akce := </w:t>
+      </w:r>
+      <w:r>
+        <w:t>“</w:t>
+      </w:r>
+      <w:r>
+        <w:t>kill“ (o porovnávání schopností více později)</w:t>
+      </w:r>
+    </w:p>
+    <w:p>
+      <w:pPr>
+        <w:ind w:left="1416" w:firstLine="708"/>
+      </w:pPr>
       <w:r>
         <w:rPr>
           <w:rStyle w:val="Nadpis4Char"/>
         </w:rPr>
-        <w:t xml:space="preserve"> </w:t>
+        <w:t xml:space="preserve">Omrač </w:t>
       </w:r>
       <w:r>
         <w:t xml:space="preserve">– parametr akce := </w:t>
@@ -2413,13 +2362,8 @@
       <w:r>
         <w:t>“</w:t>
       </w:r>
-      <w:proofErr w:type="spellStart"/>
-      <w:r>
-        <w:t>kill</w:t>
-      </w:r>
-      <w:proofErr w:type="spellEnd"/>
-      <w:r>
-        <w:t>“ (o porovnávání schopností více později)</w:t>
+      <w:r>
+        <w:t>stun“</w:t>
       </w:r>
     </w:p>
     <w:p>
@@ -2430,7 +2374,7 @@
         <w:rPr>
           <w:rStyle w:val="Nadpis4Char"/>
         </w:rPr>
-        <w:t xml:space="preserve">Omrač </w:t>
+        <w:t xml:space="preserve">Okraď </w:t>
       </w:r>
       <w:r>
         <w:t xml:space="preserve">– parametr akce := </w:t>
@@ -2438,13 +2382,8 @@
       <w:r>
         <w:t>“</w:t>
       </w:r>
-      <w:proofErr w:type="spellStart"/>
-      <w:r>
-        <w:t>stun</w:t>
-      </w:r>
-      <w:proofErr w:type="spellEnd"/>
-      <w:r>
-        <w:t>“</w:t>
+      <w:r>
+        <w:t>rob“</w:t>
       </w:r>
     </w:p>
     <w:p>
@@ -2455,16 +2394,10 @@
         <w:rPr>
           <w:rStyle w:val="Nadpis4Char"/>
         </w:rPr>
-        <w:t xml:space="preserve">Okraď </w:t>
-      </w:r>
-      <w:r>
-        <w:t xml:space="preserve">– parametr akce := </w:t>
-      </w:r>
-      <w:r>
-        <w:t>“</w:t>
-      </w:r>
-      <w:r>
-        <w:t>rob“</w:t>
+        <w:t xml:space="preserve">Nic </w:t>
+      </w:r>
+      <w:r>
+        <w:t>– parametr akce := “none“</w:t>
       </w:r>
     </w:p>
     <w:p>
@@ -2475,107 +2408,57 @@
         <w:rPr>
           <w:rStyle w:val="Nadpis4Char"/>
         </w:rPr>
-        <w:t xml:space="preserve">Nic </w:t>
-      </w:r>
-      <w:r>
-        <w:t>– parametr akce := “</w:t>
-      </w:r>
-      <w:proofErr w:type="spellStart"/>
-      <w:r>
-        <w:t>none</w:t>
-      </w:r>
-      <w:proofErr w:type="spellEnd"/>
-      <w:r>
-        <w:t>“</w:t>
-      </w:r>
-    </w:p>
-    <w:p>
-      <w:pPr>
-        <w:ind w:left="1416" w:firstLine="708"/>
-      </w:pPr>
+        <w:t xml:space="preserve">Přiveď </w:t>
+      </w:r>
+      <w:r>
+        <w:t>– parametr akce := “bring“</w:t>
+      </w:r>
+      <w:r>
+        <w:br/>
+      </w:r>
+      <w:r>
+        <w:br/>
+      </w:r>
+      <w:r>
+        <w:t xml:space="preserve">Momentálně nedotažená mechanika. </w:t>
+      </w:r>
+      <w:r>
+        <w:t xml:space="preserve">Jak postava ví, kde se nachází někdo jiný? Pokud hledaná postava někam půjde, tak pro </w:t>
+      </w:r>
+      <w:r>
+        <w:t>ostatní bude velmi těžké ji zastihnout.</w:t>
+      </w:r>
+    </w:p>
+    <w:p>
       <w:r>
         <w:rPr>
           <w:rStyle w:val="Nadpis4Char"/>
         </w:rPr>
-        <w:t xml:space="preserve">Přiveď </w:t>
-      </w:r>
-      <w:r>
-        <w:t>– parametr akce := “</w:t>
-      </w:r>
-      <w:proofErr w:type="spellStart"/>
-      <w:r>
-        <w:t>bring</w:t>
-      </w:r>
-      <w:proofErr w:type="spellEnd"/>
-      <w:r>
-        <w:t>“</w:t>
-      </w:r>
-      <w:r>
-        <w:br/>
-      </w:r>
-      <w:r>
-        <w:br/>
-      </w:r>
-      <w:r>
-        <w:t xml:space="preserve">Momentálně nedotažená mechanika. </w:t>
-      </w:r>
-      <w:r>
-        <w:t xml:space="preserve">Jak postava ví, kde se nachází někdo jiný? Pokud hledaná postava někam půjde, tak pro </w:t>
-      </w:r>
-      <w:r>
-        <w:t>ostatní bude velmi těžké ji zastihnout.</w:t>
-      </w:r>
-    </w:p>
-    <w:p>
+        <w:tab/>
+      </w:r>
       <w:r>
         <w:rPr>
           <w:rStyle w:val="Nadpis4Char"/>
         </w:rPr>
         <w:tab/>
       </w:r>
-      <w:r>
-        <w:rPr>
-          <w:rStyle w:val="Nadpis4Char"/>
-        </w:rPr>
-        <w:tab/>
-      </w:r>
     </w:p>
     <w:p>
       <w:pPr>
         <w:pStyle w:val="Nadpis1"/>
       </w:pPr>
       <w:bookmarkStart w:id="21" w:name="_Toc126183724"/>
-      <w:proofErr w:type="spellStart"/>
-      <w:r>
-        <w:t>Save</w:t>
-      </w:r>
-      <w:proofErr w:type="spellEnd"/>
-      <w:r>
-        <w:t xml:space="preserve"> </w:t>
-      </w:r>
-      <w:proofErr w:type="spellStart"/>
-      <w:r>
-        <w:t>file</w:t>
+      <w:r>
+        <w:t>Save file</w:t>
       </w:r>
       <w:bookmarkEnd w:id="21"/>
-      <w:proofErr w:type="spellEnd"/>
     </w:p>
     <w:p>
       <w:commentRangeStart w:id="22"/>
-      <w:proofErr w:type="spellStart"/>
-      <w:r>
-        <w:t>Nějakej</w:t>
-      </w:r>
-      <w:proofErr w:type="spellEnd"/>
-      <w:r>
-        <w:t xml:space="preserve"> cool úvod </w:t>
-      </w:r>
-      <w:proofErr w:type="spellStart"/>
-      <w:r>
-        <w:t>lol</w:t>
+      <w:r>
+        <w:t>Nějakej cool úvod lol</w:t>
       </w:r>
       <w:commentRangeEnd w:id="22"/>
-      <w:proofErr w:type="spellEnd"/>
       <w:r>
         <w:rPr>
           <w:rStyle w:val="Odkaznakoment"/>
@@ -2635,7 +2518,13 @@
         <w:ind w:left="705"/>
       </w:pPr>
       <w:r>
-        <w:t>Místo, kde se hráč nachází := “place:“ + ID místa</w:t>
+        <w:rPr>
+          <w:rStyle w:val="Nadpis4Char"/>
+        </w:rPr>
+        <w:t>Místo, kde se hráč nachází</w:t>
+      </w:r>
+      <w:r>
+        <w:t xml:space="preserve"> := “place:“ + ID místa</w:t>
       </w:r>
     </w:p>
     <w:p>
@@ -2643,15 +2532,13 @@
         <w:ind w:left="705"/>
       </w:pPr>
       <w:r>
-        <w:t>Počet peněz, jenž má := “</w:t>
-      </w:r>
-      <w:proofErr w:type="spellStart"/>
-      <w:r>
-        <w:t>coins</w:t>
-      </w:r>
-      <w:proofErr w:type="spellEnd"/>
-      <w:r>
-        <w:t>:“ + počet peněz</w:t>
+        <w:rPr>
+          <w:rStyle w:val="Nadpis4Char"/>
+        </w:rPr>
+        <w:t>Počet peněz, jenž má</w:t>
+      </w:r>
+      <w:r>
+        <w:t xml:space="preserve"> := “coins:“ + počet peněz</w:t>
       </w:r>
     </w:p>
     <w:p>
@@ -2659,13 +2546,14 @@
         <w:ind w:left="705"/>
       </w:pPr>
       <w:r>
-        <w:t>Předměty := “</w:t>
-      </w:r>
-      <w:proofErr w:type="spellStart"/>
-      <w:r>
-        <w:t>items</w:t>
-      </w:r>
-      <w:proofErr w:type="spellEnd"/>
+        <w:rPr>
+          <w:rStyle w:val="Nadpis4Char"/>
+        </w:rPr>
+        <w:t>Předměty</w:t>
+      </w:r>
+      <w:r>
+        <w:t xml:space="preserve"> := “items</w:t>
+      </w:r>
       <w:r>
         <w:t>:</w:t>
       </w:r>
@@ -2678,7 +2566,13 @@
         <w:ind w:left="705"/>
       </w:pPr>
       <w:r>
-        <w:t>Síla := “str:“ + číselná hodnota síly hráče</w:t>
+        <w:rPr>
+          <w:rStyle w:val="Nadpis4Char"/>
+        </w:rPr>
+        <w:t>Síla</w:t>
+      </w:r>
+      <w:r>
+        <w:t xml:space="preserve"> := “str:“ + číselná hodnota síly hráče</w:t>
       </w:r>
     </w:p>
     <w:p>
@@ -2686,7 +2580,13 @@
         <w:ind w:left="705"/>
       </w:pPr>
       <w:r>
-        <w:t>Rychlost := “speed:“ + hodnota rychlosti</w:t>
+        <w:rPr>
+          <w:rStyle w:val="Nadpis4Char"/>
+        </w:rPr>
+        <w:t>Rychlost</w:t>
+      </w:r>
+      <w:r>
+        <w:t xml:space="preserve"> := “speed:“ + hodnota rychlosti</w:t>
       </w:r>
     </w:p>
     <w:p>
@@ -2694,7 +2594,13 @@
         <w:ind w:left="705"/>
       </w:pPr>
       <w:r>
-        <w:t>Vztah ke frakcím := “relations:“ + hodnoty(definovány stejně jako ve Frakcích) pro každou frakci oddělené ; (středníky). Hodnoty jsou ve stejném pořadí jako indexy frakcí.</w:t>
+        <w:rPr>
+          <w:rStyle w:val="Nadpis4Char"/>
+        </w:rPr>
+        <w:t>Vztah ke frakcím</w:t>
+      </w:r>
+      <w:r>
+        <w:t xml:space="preserve"> := “relations:“ + hodnoty(definovány stejně jako ve Frakcích) pro každou frakci oddělené ; (středníky). Hodnoty jsou ve stejném pořadí jako indexy frakcí.</w:t>
       </w:r>
     </w:p>
     <w:p>
@@ -2815,6 +2721,101 @@
       </w:r>
       <w:r>
         <w:t xml:space="preserve"> Vztahy pro postavy určeny nejsou, neboť se definují dle jejich příslušnosti k frakcím.</w:t>
+      </w:r>
+    </w:p>
+    <w:p>
+      <w:pPr>
+        <w:ind w:left="705"/>
+      </w:pPr>
+      <w:r>
+        <w:t>Další důležitá vlastnost každé postavy je, jaký úkol zrovna plní, jež bude uloženo následovně:</w:t>
+      </w:r>
+    </w:p>
+    <w:p>
+      <w:pPr>
+        <w:ind w:left="705"/>
+      </w:pPr>
+      <w:r>
+        <w:rPr>
+          <w:rStyle w:val="Nadpis4Char"/>
+        </w:rPr>
+        <w:t>Linie</w:t>
+      </w:r>
+      <w:r>
+        <w:t xml:space="preserve"> := “line:“ + ID úkolové linie, kterou plní</w:t>
+      </w:r>
+      <w:r>
+        <w:br/>
+      </w:r>
+      <w:r>
+        <w:rPr>
+          <w:rStyle w:val="Nadpis4Char"/>
+        </w:rPr>
+        <w:t>Fáze</w:t>
+      </w:r>
+      <w:r>
+        <w:t xml:space="preserve"> := “phase:“ + určená modifikovaná fáze, kterou právě plní, uložená ve stejném formátu, jako bylo definováno v Liniích úkolů pro fáze definované modifikátory.</w:t>
+      </w:r>
+      <w:r>
+        <w:br/>
+        <w:t xml:space="preserve">K tomu se váži možné stavy, ve kterých se tyto fáze nachází. </w:t>
+      </w:r>
+      <w:r>
+        <w:br/>
+      </w:r>
+      <w:r>
+        <w:rPr>
+          <w:rStyle w:val="Nadpis4Char"/>
+        </w:rPr>
+        <w:t>Stav fáze</w:t>
+      </w:r>
+      <w:r>
+        <w:t xml:space="preserve"> := “stage:“ + konkrétní stav (viz níže)</w:t>
+      </w:r>
+      <w:r>
+        <w:br/>
+      </w:r>
+      <w:r>
+        <w:t>Rozlišujeme 3 různé stavy:</w:t>
+      </w:r>
+      <w:r>
+        <w:br/>
+        <w:t>Fáze ještě nezačala = postava teprve musí dojít do výchozího místa</w:t>
+      </w:r>
+      <w:r>
+        <w:t xml:space="preserve"> (“tostart“)</w:t>
+      </w:r>
+      <w:r>
+        <w:br/>
+        <w:t>Fáze právě probíhá = postava se musí dostavit na určené místo</w:t>
+      </w:r>
+      <w:r>
+        <w:t xml:space="preserve"> (“inprogress“)</w:t>
+      </w:r>
+      <w:r>
+        <w:br/>
+        <w:t>Fáze právě skončila = postava se dostavila na určené místo a provede zadanou akci</w:t>
+      </w:r>
+      <w:r>
+        <w:t xml:space="preserve"> (“ended“)</w:t>
+      </w:r>
+    </w:p>
+    <w:p>
+      <w:pPr>
+        <w:ind w:left="705"/>
+      </w:pPr>
+      <w:r>
+        <w:lastRenderedPageBreak/>
+        <w:t>Pokud postava žádný úkol neplní, tak bude za všemi klíčovými slovy a dvojtečkou prázdný řetězec (</w:t>
+      </w:r>
+      <w:r>
+        <w:t>úkolová část postavy pak bude vypadat následovně: “</w:t>
+      </w:r>
+      <w:r>
+        <w:t>line:phase:stage:“</w:t>
+      </w:r>
+      <w:r>
+        <w:t>)</w:t>
       </w:r>
     </w:p>
     <w:p>
@@ -4032,7 +4033,6 @@
   <w:style w:type="character" w:default="1" w:styleId="Standardnpsmoodstavce">
     <w:name w:val="Default Paragraph Font"/>
     <w:uiPriority w:val="1"/>
-    <w:semiHidden/>
     <w:unhideWhenUsed/>
   </w:style>
   <w:style w:type="table" w:default="1" w:styleId="Normlntabulka">

</xml_diff>

<commit_message>
improved generating new saves for characters based on their current quest
</commit_message>
<xml_diff>
--- a/zzz_other/doc.docx
+++ b/zzz_other/doc.docx
@@ -2174,7 +2174,13 @@
         <w:t xml:space="preserve"> – Pokud je určené mí</w:t>
       </w:r>
       <w:r>
-        <w:t>sto, kde musí fáze započít: Modifikátor := ID místa, pokud určeno není, tak: Modifikátor := “*“</w:t>
+        <w:t>sto, kde musí fáze započít: Modifikátor := ID místa, pokud určeno není, tak: Modifikátor := “</w:t>
+      </w:r>
+      <w:r>
+        <w:t>-1</w:t>
+      </w:r>
+      <w:r>
+        <w:t>“</w:t>
       </w:r>
     </w:p>
     <w:p>
@@ -2604,6 +2610,14 @@
       </w:r>
     </w:p>
     <w:p>
+      <w:pPr>
+        <w:ind w:left="705"/>
+      </w:pPr>
+      <w:r>
+        <w:t>Při spuštění nové hry se nastaví výchozí pozice na index 0 (U opilého poníka), počet peněz na 25, hráč je bez předmětů, jeho síla i rychlost je 2 a vztah se všemi frakcemi je 2.</w:t>
+      </w:r>
+    </w:p>
+    <w:p>
       <w:r>
         <w:tab/>
       </w:r>
@@ -2780,21 +2794,51 @@
       </w:r>
       <w:r>
         <w:br/>
-        <w:t>Fáze ještě nezačala = postava teprve musí dojít do výchozího místa</w:t>
+        <w:t xml:space="preserve">Fáze ještě </w:t>
+      </w:r>
+      <w:r>
+        <w:rPr>
+          <w:rStyle w:val="Nadpis5Char"/>
+        </w:rPr>
+        <w:t>nezačala</w:t>
+      </w:r>
+      <w:r>
+        <w:t xml:space="preserve"> = postava teprve musí dojít do výchozího místa</w:t>
       </w:r>
       <w:r>
         <w:t xml:space="preserve"> (“tostart“)</w:t>
       </w:r>
       <w:r>
         <w:br/>
-        <w:t>Fáze právě probíhá = postava se musí dostavit na určené místo</w:t>
+      </w:r>
+      <w:r>
+        <w:lastRenderedPageBreak/>
+        <w:t xml:space="preserve">Fáze právě </w:t>
+      </w:r>
+      <w:r>
+        <w:rPr>
+          <w:rStyle w:val="Nadpis5Char"/>
+        </w:rPr>
+        <w:t>probíhá</w:t>
+      </w:r>
+      <w:r>
+        <w:t xml:space="preserve"> = postava se musí dostavit na určené místo</w:t>
       </w:r>
       <w:r>
         <w:t xml:space="preserve"> (“inprogress“)</w:t>
       </w:r>
       <w:r>
         <w:br/>
-        <w:t>Fáze právě skončila = postava se dostavila na určené místo a provede zadanou akci</w:t>
+        <w:t xml:space="preserve">Fáze právě </w:t>
+      </w:r>
+      <w:r>
+        <w:rPr>
+          <w:rStyle w:val="Nadpis5Char"/>
+        </w:rPr>
+        <w:t>skončila</w:t>
+      </w:r>
+      <w:r>
+        <w:t xml:space="preserve"> = postava se dostavila na určené místo a provede zadanou akci</w:t>
       </w:r>
       <w:r>
         <w:t xml:space="preserve"> (“ended“)</w:t>
@@ -2805,7 +2849,6 @@
         <w:ind w:left="705"/>
       </w:pPr>
       <w:r>
-        <w:lastRenderedPageBreak/>
         <w:t>Pokud postava žádný úkol neplní, tak bude za všemi klíčovými slovy a dvojtečkou prázdný řetězec (</w:t>
       </w:r>
       <w:r>
@@ -4030,9 +4073,30 @@
       <w:color w:val="2F5496" w:themeColor="accent1" w:themeShade="BF"/>
     </w:rPr>
   </w:style>
+  <w:style w:type="paragraph" w:styleId="Nadpis5">
+    <w:name w:val="heading 5"/>
+    <w:basedOn w:val="Normln"/>
+    <w:next w:val="Normln"/>
+    <w:link w:val="Nadpis5Char"/>
+    <w:uiPriority w:val="9"/>
+    <w:unhideWhenUsed/>
+    <w:qFormat/>
+    <w:rsid w:val="00570F26"/>
+    <w:pPr>
+      <w:keepNext/>
+      <w:keepLines/>
+      <w:spacing w:before="40" w:after="0"/>
+      <w:outlineLvl w:val="4"/>
+    </w:pPr>
+    <w:rPr>
+      <w:rFonts w:asciiTheme="majorHAnsi" w:eastAsiaTheme="majorEastAsia" w:hAnsiTheme="majorHAnsi" w:cstheme="majorBidi"/>
+      <w:color w:val="2F5496" w:themeColor="accent1" w:themeShade="BF"/>
+    </w:rPr>
+  </w:style>
   <w:style w:type="character" w:default="1" w:styleId="Standardnpsmoodstavce">
     <w:name w:val="Default Paragraph Font"/>
     <w:uiPriority w:val="1"/>
+    <w:semiHidden/>
     <w:unhideWhenUsed/>
   </w:style>
   <w:style w:type="table" w:default="1" w:styleId="Normlntabulka">
@@ -4248,6 +4312,17 @@
       <w:rFonts w:asciiTheme="majorHAnsi" w:eastAsiaTheme="majorEastAsia" w:hAnsiTheme="majorHAnsi" w:cstheme="majorBidi"/>
       <w:i/>
       <w:iCs/>
+      <w:color w:val="2F5496" w:themeColor="accent1" w:themeShade="BF"/>
+    </w:rPr>
+  </w:style>
+  <w:style w:type="character" w:customStyle="1" w:styleId="Nadpis5Char">
+    <w:name w:val="Nadpis 5 Char"/>
+    <w:basedOn w:val="Standardnpsmoodstavce"/>
+    <w:link w:val="Nadpis5"/>
+    <w:uiPriority w:val="9"/>
+    <w:rsid w:val="00570F26"/>
+    <w:rPr>
+      <w:rFonts w:asciiTheme="majorHAnsi" w:eastAsiaTheme="majorEastAsia" w:hAnsiTheme="majorHAnsi" w:cstheme="majorBidi"/>
       <w:color w:val="2F5496" w:themeColor="accent1" w:themeShade="BF"/>
     </w:rPr>
   </w:style>

</xml_diff>

<commit_message>
changed reading from .txt to .csv (it kinda worked liked it before but i was still reading from wrong file...)
</commit_message>
<xml_diff>
--- a/zzz_other/doc.docx
+++ b/zzz_other/doc.docx
@@ -2485,7 +2485,19 @@
       </w:r>
       <w:r>
         <w:lastRenderedPageBreak/>
-        <w:t>řetězec znaků obsahující veškeré potřebné informace, viz dále, jehož segmenty od sebe budou odděleny znakem = (rovná se).</w:t>
+        <w:t xml:space="preserve">řetězec znaků obsahující veškeré potřebné informace, viz dále, jehož segmenty od sebe budou odděleny znakem </w:t>
+      </w:r>
+      <w:r>
+        <w:t>_</w:t>
+      </w:r>
+      <w:r>
+        <w:t xml:space="preserve"> (</w:t>
+      </w:r>
+      <w:r>
+        <w:t>podtržítko</w:t>
+      </w:r>
+      <w:r>
+        <w:t>).</w:t>
       </w:r>
     </w:p>
     <w:p>
@@ -2614,7 +2626,16 @@
         <w:ind w:left="705"/>
       </w:pPr>
       <w:r>
-        <w:t>Při spuštění nové hry se nastaví výchozí pozice na index 0 (U opilého poníka), počet peněz na 25, hráč je bez předmětů, jeho síla i rychlost je 2 a vztah se všemi frakcemi je 2.</w:t>
+        <w:t xml:space="preserve">Při spuštění </w:t>
+      </w:r>
+      <w:r>
+        <w:rPr>
+          <w:rStyle w:val="Nadpis5Char"/>
+        </w:rPr>
+        <w:t>nové hry</w:t>
+      </w:r>
+      <w:r>
+        <w:t xml:space="preserve"> se nastaví výchozí pozice na index 0 (U opilého poníka), počet peněz na 25, hráč je bez předmětů, jeho síla i rychlost je 2 a vztah se všemi frakcemi je 2.</w:t>
       </w:r>
     </w:p>
     <w:p>

</xml_diff>

<commit_message>
added modified characters based on save file
</commit_message>
<xml_diff>
--- a/zzz_other/doc.docx
+++ b/zzz_other/doc.docx
@@ -2870,13 +2870,37 @@
         <w:ind w:left="705"/>
       </w:pPr>
       <w:r>
-        <w:t>Pokud postava žádný úkol neplní, tak bude za všemi klíčovými slovy a dvojtečkou prázdný řetězec (</w:t>
+        <w:t xml:space="preserve">Pokud postava žádný úkol neplní, tak bude za všemi klíčovými slovy a dvojtečkou </w:t>
+      </w:r>
+      <w:r>
+        <w:t xml:space="preserve">-1 </w:t>
+      </w:r>
+      <w:r>
+        <w:t>(</w:t>
       </w:r>
       <w:r>
         <w:t>úkolová část postavy pak bude vypadat následovně: “</w:t>
       </w:r>
       <w:r>
-        <w:t>line:phase:stage:“</w:t>
+        <w:t>line:</w:t>
+      </w:r>
+      <w:r>
+        <w:t>-1,</w:t>
+      </w:r>
+      <w:r>
+        <w:t>phase:</w:t>
+      </w:r>
+      <w:r>
+        <w:t>-1,</w:t>
+      </w:r>
+      <w:r>
+        <w:t>stage:</w:t>
+      </w:r>
+      <w:r>
+        <w:t>-1</w:t>
+      </w:r>
+      <w:r>
+        <w:t>“</w:t>
       </w:r>
       <w:r>
         <w:t>)</w:t>

</xml_diff>

<commit_message>
added updating quest lines and characters following their phases
</commit_message>
<xml_diff>
--- a/zzz_other/doc.docx
+++ b/zzz_other/doc.docx
@@ -2161,13 +2161,29 @@
     </w:p>
     <w:p>
       <w:pPr>
+        <w:ind w:left="2124"/>
+      </w:pPr>
+      <w:r>
+        <w:lastRenderedPageBreak/>
+        <w:t>Momentálně nedotažená funkce. Tento způsob sice funguje, ale když mise probíhá a má ji zadaná určitá náhodná postava, tak může být v dalším kole přidělena jiné postavě, musí se tedy implementovat jakési sledování, že někdo danou fázi plní.</w:t>
+      </w:r>
+      <w:r>
+        <w:t xml:space="preserve"> Podobně se zadáním více určitých postav.</w:t>
+      </w:r>
+    </w:p>
+    <w:p>
+      <w:pPr>
+        <w:ind w:left="2124"/>
+      </w:pPr>
+    </w:p>
+    <w:p>
+      <w:pPr>
         <w:ind w:left="1416"/>
       </w:pPr>
       <w:r>
         <w:rPr>
           <w:rStyle w:val="Nadpis4Char"/>
         </w:rPr>
-        <w:lastRenderedPageBreak/>
         <w:t>Odkud</w:t>
       </w:r>
       <w:r>
@@ -2455,6 +2471,7 @@
       </w:pPr>
       <w:bookmarkStart w:id="21" w:name="_Toc126183724"/>
       <w:r>
+        <w:lastRenderedPageBreak/>
         <w:t>Save file</w:t>
       </w:r>
       <w:bookmarkEnd w:id="21"/>
@@ -2481,11 +2498,7 @@
       </w:r>
       <w:r>
         <w:br/>
-        <w:t xml:space="preserve">Data k jedné hře tedy budou vždy uloženy ve dvou řádcích. Na prvním bude ID chatu a na druhém </w:t>
-      </w:r>
-      <w:r>
-        <w:lastRenderedPageBreak/>
-        <w:t xml:space="preserve">řetězec znaků obsahující veškeré potřebné informace, viz dále, jehož segmenty od sebe budou odděleny znakem </w:t>
+        <w:t xml:space="preserve">Data k jedné hře tedy budou vždy uloženy ve dvou řádcích. Na prvním bude ID chatu a na druhém řetězec znaků obsahující veškeré potřebné informace, viz dále, jehož segmenty od sebe budou odděleny znakem </w:t>
       </w:r>
       <w:r>
         <w:t>_</w:t>
@@ -2774,6 +2787,7 @@
         <w:rPr>
           <w:rStyle w:val="Nadpis4Char"/>
         </w:rPr>
+        <w:lastRenderedPageBreak/>
         <w:t>Linie</w:t>
       </w:r>
       <w:r>
@@ -2847,9 +2861,6 @@
       </w:r>
       <w:r>
         <w:br/>
-      </w:r>
-      <w:r>
-        <w:lastRenderedPageBreak/>
         <w:t xml:space="preserve">Fáze právě </w:t>
       </w:r>
       <w:r>
@@ -2930,6 +2941,38 @@
       </w:r>
       <w:r>
         <w:t>)</w:t>
+      </w:r>
+    </w:p>
+    <w:p>
+      <w:pPr>
+        <w:ind w:left="705"/>
+      </w:pPr>
+      <w:r>
+        <w:t xml:space="preserve">Další podstatnou vlastní každé postavy je, jaký je jeho zdravotní </w:t>
+      </w:r>
+      <w:r>
+        <w:rPr>
+          <w:rStyle w:val="Nadpis5Char"/>
+        </w:rPr>
+        <w:t>stav</w:t>
+      </w:r>
+      <w:r>
+        <w:t>: “state:“ + konkrétní stav</w:t>
+      </w:r>
+      <w:r>
+        <w:br/>
+        <w:t>Postava je plně při vědomí = “alive“</w:t>
+      </w:r>
+      <w:r>
+        <w:br/>
+        <w:t>Postava je omráčená, ale žije = “stun“</w:t>
+      </w:r>
+      <w:r>
+        <w:br/>
+        <w:t>Postava je mrtvá = “dead“</w:t>
+      </w:r>
+      <w:r>
+        <w:br/>
       </w:r>
     </w:p>
     <w:p>
@@ -3027,7 +3070,7 @@
         </w:numPr>
       </w:pPr>
       <w:r>
-        <w:t>Načtení dat o průběhu úkolů</w:t>
+        <w:t>Aktualizace stavu průběhu úkolů na základě dat od postav</w:t>
       </w:r>
     </w:p>
     <w:p>
@@ -3039,7 +3082,7 @@
         </w:numPr>
       </w:pPr>
       <w:r>
-        <w:t>Aktualizace stavu průběhu úkolů na základě dat od postav</w:t>
+        <w:t xml:space="preserve">Průchod nových dat úkolů </w:t>
       </w:r>
     </w:p>
     <w:p>
@@ -3051,7 +3094,10 @@
         </w:numPr>
       </w:pPr>
       <w:r>
-        <w:t>Průchod nových dat úkolů a přiřazení fází postavám</w:t>
+        <w:t>P</w:t>
+      </w:r>
+      <w:r>
+        <w:t>řiřazení fází postavám</w:t>
       </w:r>
     </w:p>
     <w:p>

</xml_diff>

<commit_message>
added first fight implementation
</commit_message>
<xml_diff>
--- a/zzz_other/doc.docx
+++ b/zzz_other/doc.docx
@@ -56,6 +56,7 @@
           <w:szCs w:val="44"/>
         </w:rPr>
       </w:pPr>
+      <w:proofErr w:type="spellStart"/>
       <w:r>
         <w:rPr>
           <w:b/>
@@ -63,7 +64,17 @@
           <w:sz w:val="44"/>
           <w:szCs w:val="44"/>
         </w:rPr>
-        <w:t>DnD Telegram Bot</w:t>
+        <w:t>DnD</w:t>
+      </w:r>
+      <w:proofErr w:type="spellEnd"/>
+      <w:r>
+        <w:rPr>
+          <w:b/>
+          <w:bCs/>
+          <w:sz w:val="44"/>
+          <w:szCs w:val="44"/>
+        </w:rPr>
+        <w:t xml:space="preserve"> Telegram Bot</w:t>
       </w:r>
     </w:p>
     <w:p>
@@ -1709,7 +1720,23 @@
         <w:t xml:space="preserve">můj program, je nuda. </w:t>
       </w:r>
       <w:r>
-        <w:t>Jedná se totiž o hru, a to konkrétně o hru výpravnou inspirovanou textovými adventurami a Dračím doupětem. Uživatel, tudíž hráč, se ocitne ve městě zvaném Kritraven a musí se mu podařit schovat či uprchnout dříve, než ho dopadne hlídka. Hra je rozdělena na kola a v každém z nich musí hráč pečlivě volit svá rozhodnutí a uvážit své kroky. Hráč samozřejmě není ve městě sám, ba naopak může potkat několik NPC</w:t>
+        <w:t xml:space="preserve">Jedná se totiž o hru, a to konkrétně o hru výpravnou inspirovanou textovými </w:t>
+      </w:r>
+      <w:proofErr w:type="spellStart"/>
+      <w:r>
+        <w:t>adventurami</w:t>
+      </w:r>
+      <w:proofErr w:type="spellEnd"/>
+      <w:r>
+        <w:t xml:space="preserve"> a Dračím doupětem. Uživatel, tudíž hráč, se ocitne ve městě zvaném </w:t>
+      </w:r>
+      <w:proofErr w:type="spellStart"/>
+      <w:r>
+        <w:t>Kritraven</w:t>
+      </w:r>
+      <w:proofErr w:type="spellEnd"/>
+      <w:r>
+        <w:t xml:space="preserve"> a musí se mu podařit schovat či uprchnout dříve, než ho dopadne hlídka. Hra je rozdělena na kola a v každém z nich musí hráč pečlivě volit svá rozhodnutí a uvážit své kroky. Hráč samozřejmě není ve městě sám, ba naopak může potkat několik NPC</w:t>
       </w:r>
       <w:r>
         <w:t>, se kterými může interagovat, a tak ovlivnit výsledek hry.</w:t>
@@ -1739,7 +1766,15 @@
     </w:p>
     <w:p>
       <w:r>
-        <w:t xml:space="preserve">Mapa Kritravenu, viz obrázek, sestává ze 33 ulic a </w:t>
+        <w:t xml:space="preserve">Mapa </w:t>
+      </w:r>
+      <w:proofErr w:type="spellStart"/>
+      <w:r>
+        <w:t>Kritravenu</w:t>
+      </w:r>
+      <w:proofErr w:type="spellEnd"/>
+      <w:r>
+        <w:t xml:space="preserve">, viz obrázek, sestává ze 33 ulic a </w:t>
       </w:r>
       <w:commentRangeStart w:id="3"/>
       <w:commentRangeStart w:id="4"/>
@@ -1771,7 +1806,15 @@
         <w:commentReference w:id="5"/>
       </w:r>
       <w:r>
-        <w:t xml:space="preserve"> navštívitelných míst. Jedná se tedy o graf, jehož vrcholy jsou ulice a hrana mezi ulicemi (či ulicí a místem) existuje právě tehdy, když se obě ulice protínají či sbíhají.</w:t>
+        <w:t xml:space="preserve"> </w:t>
+      </w:r>
+      <w:proofErr w:type="spellStart"/>
+      <w:r>
+        <w:t>navštívitelných</w:t>
+      </w:r>
+      <w:proofErr w:type="spellEnd"/>
+      <w:r>
+        <w:t xml:space="preserve"> míst. Jedná se tedy o graf, jehož vrcholy jsou ulice a hrana mezi ulicemi (či ulicí a místem) existuje právě tehdy, když se obě ulice protínají či sbíhají.</w:t>
       </w:r>
     </w:p>
     <w:p>
@@ -1833,6 +1876,7 @@
       <w:r>
         <w:t xml:space="preserve">Každá z nich má svoje jedinečné ID, jméno v češtině, seznam ID úkolů, které musí splnit, ID ulice ve které začíná a ID ulice či místa kam půjde, pokud vše splní. Pokud bude v </w:t>
       </w:r>
+      <w:proofErr w:type="spellStart"/>
       <w:r>
         <w:rPr>
           <w:i/>
@@ -1840,6 +1884,7 @@
         </w:rPr>
         <w:t>end_street_ID</w:t>
       </w:r>
+      <w:proofErr w:type="spellEnd"/>
       <w:r>
         <w:t xml:space="preserve"> hodnota -1, znamená to, že postava se bude dále volně a náhodně pohybovat po městě.</w:t>
       </w:r>
@@ -1908,7 +1953,16 @@
         <w:t>udám</w:t>
       </w:r>
       <w:r>
-        <w:t>, 0 = zabiju tě tady a teď, -1 = nedefinováno (např. vztah sám se sebou nebo nemá smysl určovat)</w:t>
+        <w:t>, 0 = zabiju tě tady a teď, -1 = nedefinováno (</w:t>
+      </w:r>
+      <w:r>
+        <w:t xml:space="preserve">když </w:t>
+      </w:r>
+      <w:r>
+        <w:t>nemá smysl určovat)</w:t>
+      </w:r>
+      <w:r>
+        <w:t>.</w:t>
       </w:r>
     </w:p>
     <w:p>
@@ -2136,7 +2190,15 @@
         </w:numPr>
       </w:pPr>
       <w:r>
-        <w:t>Modifikátor := “char“ + ID všech postav oddělené středníky</w:t>
+        <w:t>Modifikátor := “</w:t>
+      </w:r>
+      <w:proofErr w:type="spellStart"/>
+      <w:r>
+        <w:t>char</w:t>
+      </w:r>
+      <w:proofErr w:type="spellEnd"/>
+      <w:r>
+        <w:t>“ + ID všech postav oddělené středníky</w:t>
       </w:r>
     </w:p>
     <w:p>
@@ -2156,7 +2218,15 @@
         </w:numPr>
       </w:pPr>
       <w:r>
-        <w:t>Modifikátor := “frac“ + ID určené frakce</w:t>
+        <w:t>Modifikátor := “</w:t>
+      </w:r>
+      <w:proofErr w:type="spellStart"/>
+      <w:r>
+        <w:t>frac</w:t>
+      </w:r>
+      <w:proofErr w:type="spellEnd"/>
+      <w:r>
+        <w:t>“ + ID určené frakce</w:t>
       </w:r>
     </w:p>
     <w:p>
@@ -2320,9 +2390,11 @@
       <w:r>
         <w:t>Modifikátor:= “</w:t>
       </w:r>
+      <w:proofErr w:type="spellStart"/>
       <w:r>
         <w:t>none</w:t>
       </w:r>
+      <w:proofErr w:type="spellEnd"/>
       <w:r>
         <w:t>“</w:t>
       </w:r>
@@ -2352,11 +2424,19 @@
       <w:pPr>
         <w:ind w:left="1416" w:firstLine="708"/>
       </w:pPr>
+      <w:proofErr w:type="spellStart"/>
       <w:r>
         <w:rPr>
           <w:rStyle w:val="Nadpis4Char"/>
         </w:rPr>
-        <w:t xml:space="preserve">Zab </w:t>
+        <w:t>Zab</w:t>
+      </w:r>
+      <w:proofErr w:type="spellEnd"/>
+      <w:r>
+        <w:rPr>
+          <w:rStyle w:val="Nadpis4Char"/>
+        </w:rPr>
+        <w:t xml:space="preserve"> </w:t>
       </w:r>
       <w:r>
         <w:t xml:space="preserve">– parametr akce := </w:t>
@@ -2364,8 +2444,13 @@
       <w:r>
         <w:t>“</w:t>
       </w:r>
-      <w:r>
-        <w:t>kill“ (o porovnávání schopností více později)</w:t>
+      <w:proofErr w:type="spellStart"/>
+      <w:r>
+        <w:t>kill</w:t>
+      </w:r>
+      <w:proofErr w:type="spellEnd"/>
+      <w:r>
+        <w:t>“ (o porovnávání schopností více později)</w:t>
       </w:r>
     </w:p>
     <w:p>
@@ -2384,8 +2469,13 @@
       <w:r>
         <w:t>“</w:t>
       </w:r>
-      <w:r>
-        <w:t>stun“</w:t>
+      <w:proofErr w:type="spellStart"/>
+      <w:r>
+        <w:t>stun</w:t>
+      </w:r>
+      <w:proofErr w:type="spellEnd"/>
+      <w:r>
+        <w:t>“</w:t>
       </w:r>
     </w:p>
     <w:p>
@@ -2419,7 +2509,15 @@
         <w:t xml:space="preserve">Nic </w:t>
       </w:r>
       <w:r>
-        <w:t>– parametr akce := “none“</w:t>
+        <w:t>– parametr akce := “</w:t>
+      </w:r>
+      <w:proofErr w:type="spellStart"/>
+      <w:r>
+        <w:t>none</w:t>
+      </w:r>
+      <w:proofErr w:type="spellEnd"/>
+      <w:r>
+        <w:t>“</w:t>
       </w:r>
     </w:p>
     <w:p>
@@ -2433,7 +2531,15 @@
         <w:t xml:space="preserve">Přiveď </w:t>
       </w:r>
       <w:r>
-        <w:t>– parametr akce := “bring“</w:t>
+        <w:t>– parametr akce := “</w:t>
+      </w:r>
+      <w:proofErr w:type="spellStart"/>
+      <w:r>
+        <w:t>bring</w:t>
+      </w:r>
+      <w:proofErr w:type="spellEnd"/>
+      <w:r>
+        <w:t>“</w:t>
       </w:r>
       <w:r>
         <w:br/>
@@ -2470,18 +2576,38 @@
         <w:pStyle w:val="Nadpis1"/>
       </w:pPr>
       <w:bookmarkStart w:id="21" w:name="_Toc126183724"/>
+      <w:proofErr w:type="spellStart"/>
       <w:r>
         <w:lastRenderedPageBreak/>
-        <w:t>Save file</w:t>
+        <w:t>Save</w:t>
+      </w:r>
+      <w:proofErr w:type="spellEnd"/>
+      <w:r>
+        <w:t xml:space="preserve"> </w:t>
+      </w:r>
+      <w:proofErr w:type="spellStart"/>
+      <w:r>
+        <w:t>file</w:t>
       </w:r>
       <w:bookmarkEnd w:id="21"/>
+      <w:proofErr w:type="spellEnd"/>
     </w:p>
     <w:p>
       <w:commentRangeStart w:id="22"/>
-      <w:r>
-        <w:t>Nějakej cool úvod lol</w:t>
+      <w:proofErr w:type="spellStart"/>
+      <w:r>
+        <w:t>Nějakej</w:t>
+      </w:r>
+      <w:proofErr w:type="spellEnd"/>
+      <w:r>
+        <w:t xml:space="preserve"> cool úvod </w:t>
+      </w:r>
+      <w:proofErr w:type="spellStart"/>
+      <w:r>
+        <w:t>lol</w:t>
       </w:r>
       <w:commentRangeEnd w:id="22"/>
+      <w:proofErr w:type="spellEnd"/>
       <w:r>
         <w:rPr>
           <w:rStyle w:val="Odkaznakoment"/>
@@ -2569,7 +2695,15 @@
         <w:t>Počet peněz, jenž má</w:t>
       </w:r>
       <w:r>
-        <w:t xml:space="preserve"> := “coins:“ + počet peněz</w:t>
+        <w:t xml:space="preserve"> := “</w:t>
+      </w:r>
+      <w:proofErr w:type="spellStart"/>
+      <w:r>
+        <w:t>coins</w:t>
+      </w:r>
+      <w:proofErr w:type="spellEnd"/>
+      <w:r>
+        <w:t>:“ + počet peněz</w:t>
       </w:r>
     </w:p>
     <w:p>
@@ -2583,8 +2717,13 @@
         <w:t>Předměty</w:t>
       </w:r>
       <w:r>
-        <w:t xml:space="preserve"> := “items</w:t>
-      </w:r>
+        <w:t xml:space="preserve"> := “</w:t>
+      </w:r>
+      <w:proofErr w:type="spellStart"/>
+      <w:r>
+        <w:t>items</w:t>
+      </w:r>
+      <w:proofErr w:type="spellEnd"/>
       <w:r>
         <w:t>:</w:t>
       </w:r>
@@ -2803,7 +2942,15 @@
         <w:t>Fáze</w:t>
       </w:r>
       <w:r>
-        <w:t xml:space="preserve"> := “phase:“ + určená modifikovaná fáze, kterou právě plní, uložená ve stejném formátu, jako bylo definováno v Liniích úkolů pro fáze definované modifikátory.</w:t>
+        <w:t xml:space="preserve"> := “</w:t>
+      </w:r>
+      <w:proofErr w:type="spellStart"/>
+      <w:r>
+        <w:t>phase</w:t>
+      </w:r>
+      <w:proofErr w:type="spellEnd"/>
+      <w:r>
+        <w:t>:“ + určená modifikovaná fáze, kterou právě plní, uložená ve stejném formátu, jako bylo definováno v Liniích úkolů pro fáze definované modifikátory.</w:t>
       </w:r>
       <w:r>
         <w:br/>
@@ -2819,7 +2966,15 @@
         <w:t>Stav fáze</w:t>
       </w:r>
       <w:r>
-        <w:t xml:space="preserve"> := “stage:“ + konkrétní stav (viz níže)</w:t>
+        <w:t xml:space="preserve"> := “</w:t>
+      </w:r>
+      <w:proofErr w:type="spellStart"/>
+      <w:r>
+        <w:t>stage</w:t>
+      </w:r>
+      <w:proofErr w:type="spellEnd"/>
+      <w:r>
+        <w:t>:“ + konkrétní stav (viz níže)</w:t>
       </w:r>
       <w:r>
         <w:br/>
@@ -2841,7 +2996,15 @@
         <w:t xml:space="preserve"> = postava teprve musí dojít do výchozího místa</w:t>
       </w:r>
       <w:r>
-        <w:t xml:space="preserve"> (“tostart“)</w:t>
+        <w:t xml:space="preserve"> (“</w:t>
+      </w:r>
+      <w:proofErr w:type="spellStart"/>
+      <w:r>
+        <w:t>tostart</w:t>
+      </w:r>
+      <w:proofErr w:type="spellEnd"/>
+      <w:r>
+        <w:t>“)</w:t>
       </w:r>
       <w:r>
         <w:br/>
@@ -2857,7 +3020,15 @@
         <w:t xml:space="preserve"> = postava se musí dostavit na určené místo</w:t>
       </w:r>
       <w:r>
-        <w:t xml:space="preserve"> (“inprogress“)</w:t>
+        <w:t xml:space="preserve"> (“</w:t>
+      </w:r>
+      <w:proofErr w:type="spellStart"/>
+      <w:r>
+        <w:t>inprogress</w:t>
+      </w:r>
+      <w:proofErr w:type="spellEnd"/>
+      <w:r>
+        <w:t>“)</w:t>
       </w:r>
       <w:r>
         <w:br/>
@@ -2873,7 +3044,15 @@
         <w:t xml:space="preserve"> = postava se dostavila na určené místo a provede zadanou akci</w:t>
       </w:r>
       <w:r>
-        <w:t xml:space="preserve"> (“ended“)</w:t>
+        <w:t xml:space="preserve"> (“</w:t>
+      </w:r>
+      <w:proofErr w:type="spellStart"/>
+      <w:r>
+        <w:t>ended</w:t>
+      </w:r>
+      <w:proofErr w:type="spellEnd"/>
+      <w:r>
+        <w:t>“)</w:t>
       </w:r>
       <w:r>
         <w:br/>
@@ -2886,7 +3065,15 @@
         <w:t>selhala</w:t>
       </w:r>
       <w:r>
-        <w:t xml:space="preserve"> = nějak se stalo, že postava nesplnila úkol (“fail“)</w:t>
+        <w:t xml:space="preserve"> = nějak se stalo, že postava nesplnila úkol (“</w:t>
+      </w:r>
+      <w:proofErr w:type="spellStart"/>
+      <w:r>
+        <w:t>fail</w:t>
+      </w:r>
+      <w:proofErr w:type="spellEnd"/>
+      <w:r>
+        <w:t>“)</w:t>
       </w:r>
       <w:r>
         <w:br/>
@@ -2899,7 +3086,15 @@
         <w:t>uspěla</w:t>
       </w:r>
       <w:r>
-        <w:t xml:space="preserve"> = postava splnila fázi bez problémů (“succes“)</w:t>
+        <w:t xml:space="preserve"> = postava splnila fázi bez problémů (“</w:t>
+      </w:r>
+      <w:proofErr w:type="spellStart"/>
+      <w:r>
+        <w:t>succes</w:t>
+      </w:r>
+      <w:proofErr w:type="spellEnd"/>
+      <w:r>
+        <w:t>“)</w:t>
       </w:r>
     </w:p>
     <w:p>
@@ -2957,19 +3152,51 @@
         <w:t>stav</w:t>
       </w:r>
       <w:r>
-        <w:t>: “state:“ + konkrétní stav</w:t>
+        <w:t>: “</w:t>
+      </w:r>
+      <w:proofErr w:type="spellStart"/>
+      <w:r>
+        <w:t>state</w:t>
+      </w:r>
+      <w:proofErr w:type="spellEnd"/>
+      <w:r>
+        <w:t>:“ + konkrétní stav</w:t>
       </w:r>
       <w:r>
         <w:br/>
-        <w:t>Postava je plně při vědomí = “alive“</w:t>
+        <w:t>Postava je plně při vědomí = “</w:t>
+      </w:r>
+      <w:proofErr w:type="spellStart"/>
+      <w:r>
+        <w:t>alive</w:t>
+      </w:r>
+      <w:proofErr w:type="spellEnd"/>
+      <w:r>
+        <w:t>“</w:t>
       </w:r>
       <w:r>
         <w:br/>
-        <w:t>Postava je omráčená, ale žije = “stun“</w:t>
+        <w:t>Postava je omráčená, ale žije = “</w:t>
+      </w:r>
+      <w:proofErr w:type="spellStart"/>
+      <w:r>
+        <w:t>stun</w:t>
+      </w:r>
+      <w:proofErr w:type="spellEnd"/>
+      <w:r>
+        <w:t>“</w:t>
       </w:r>
       <w:r>
         <w:br/>
-        <w:t>Postava je mrtvá = “dead“</w:t>
+        <w:t>Postava je mrtvá = “</w:t>
+      </w:r>
+      <w:proofErr w:type="spellStart"/>
+      <w:r>
+        <w:t>dead</w:t>
+      </w:r>
+      <w:proofErr w:type="spellEnd"/>
+      <w:r>
+        <w:t>“</w:t>
       </w:r>
       <w:r>
         <w:br/>
@@ -2995,7 +3222,15 @@
         </w:numPr>
       </w:pPr>
       <w:r>
-        <w:t>Načtení z game save souboru</w:t>
+        <w:t xml:space="preserve">Načtení z game </w:t>
+      </w:r>
+      <w:proofErr w:type="spellStart"/>
+      <w:r>
+        <w:t>save</w:t>
+      </w:r>
+      <w:proofErr w:type="spellEnd"/>
+      <w:r>
+        <w:t xml:space="preserve"> souboru</w:t>
       </w:r>
     </w:p>
     <w:p>

</xml_diff>

<commit_message>
implemented fight for characters but you can kill dead characters
</commit_message>
<xml_diff>
--- a/zzz_other/doc.docx
+++ b/zzz_other/doc.docx
@@ -56,7 +56,6 @@
           <w:szCs w:val="44"/>
         </w:rPr>
       </w:pPr>
-      <w:proofErr w:type="spellStart"/>
       <w:r>
         <w:rPr>
           <w:b/>
@@ -64,17 +63,7 @@
           <w:sz w:val="44"/>
           <w:szCs w:val="44"/>
         </w:rPr>
-        <w:t>DnD</w:t>
-      </w:r>
-      <w:proofErr w:type="spellEnd"/>
-      <w:r>
-        <w:rPr>
-          <w:b/>
-          <w:bCs/>
-          <w:sz w:val="44"/>
-          <w:szCs w:val="44"/>
-        </w:rPr>
-        <w:t xml:space="preserve"> Telegram Bot</w:t>
+        <w:t>DnD Telegram Bot</w:t>
       </w:r>
     </w:p>
     <w:p>
@@ -1720,23 +1709,7 @@
         <w:t xml:space="preserve">můj program, je nuda. </w:t>
       </w:r>
       <w:r>
-        <w:t xml:space="preserve">Jedná se totiž o hru, a to konkrétně o hru výpravnou inspirovanou textovými </w:t>
-      </w:r>
-      <w:proofErr w:type="spellStart"/>
-      <w:r>
-        <w:t>adventurami</w:t>
-      </w:r>
-      <w:proofErr w:type="spellEnd"/>
-      <w:r>
-        <w:t xml:space="preserve"> a Dračím doupětem. Uživatel, tudíž hráč, se ocitne ve městě zvaném </w:t>
-      </w:r>
-      <w:proofErr w:type="spellStart"/>
-      <w:r>
-        <w:t>Kritraven</w:t>
-      </w:r>
-      <w:proofErr w:type="spellEnd"/>
-      <w:r>
-        <w:t xml:space="preserve"> a musí se mu podařit schovat či uprchnout dříve, než ho dopadne hlídka. Hra je rozdělena na kola a v každém z nich musí hráč pečlivě volit svá rozhodnutí a uvážit své kroky. Hráč samozřejmě není ve městě sám, ba naopak může potkat několik NPC</w:t>
+        <w:t>Jedná se totiž o hru, a to konkrétně o hru výpravnou inspirovanou textovými adventurami a Dračím doupětem. Uživatel, tudíž hráč, se ocitne ve městě zvaném Kritraven a musí se mu podařit schovat či uprchnout dříve, než ho dopadne hlídka. Hra je rozdělena na kola a v každém z nich musí hráč pečlivě volit svá rozhodnutí a uvážit své kroky. Hráč samozřejmě není ve městě sám, ba naopak může potkat několik NPC</w:t>
       </w:r>
       <w:r>
         <w:t>, se kterými může interagovat, a tak ovlivnit výsledek hry.</w:t>
@@ -1766,15 +1739,7 @@
     </w:p>
     <w:p>
       <w:r>
-        <w:t xml:space="preserve">Mapa </w:t>
-      </w:r>
-      <w:proofErr w:type="spellStart"/>
-      <w:r>
-        <w:t>Kritravenu</w:t>
-      </w:r>
-      <w:proofErr w:type="spellEnd"/>
-      <w:r>
-        <w:t xml:space="preserve">, viz obrázek, sestává ze 33 ulic a </w:t>
+        <w:t xml:space="preserve">Mapa Kritravenu, viz obrázek, sestává ze 33 ulic a </w:t>
       </w:r>
       <w:commentRangeStart w:id="3"/>
       <w:commentRangeStart w:id="4"/>
@@ -1806,15 +1771,7 @@
         <w:commentReference w:id="5"/>
       </w:r>
       <w:r>
-        <w:t xml:space="preserve"> </w:t>
-      </w:r>
-      <w:proofErr w:type="spellStart"/>
-      <w:r>
-        <w:t>navštívitelných</w:t>
-      </w:r>
-      <w:proofErr w:type="spellEnd"/>
-      <w:r>
-        <w:t xml:space="preserve"> míst. Jedná se tedy o graf, jehož vrcholy jsou ulice a hrana mezi ulicemi (či ulicí a místem) existuje právě tehdy, když se obě ulice protínají či sbíhají.</w:t>
+        <w:t xml:space="preserve"> navštívitelných míst. Jedná se tedy o graf, jehož vrcholy jsou ulice a hrana mezi ulicemi (či ulicí a místem) existuje právě tehdy, když se obě ulice protínají či sbíhají.</w:t>
       </w:r>
     </w:p>
     <w:p>
@@ -1876,7 +1833,6 @@
       <w:r>
         <w:t xml:space="preserve">Každá z nich má svoje jedinečné ID, jméno v češtině, seznam ID úkolů, které musí splnit, ID ulice ve které začíná a ID ulice či místa kam půjde, pokud vše splní. Pokud bude v </w:t>
       </w:r>
-      <w:proofErr w:type="spellStart"/>
       <w:r>
         <w:rPr>
           <w:i/>
@@ -1884,7 +1840,6 @@
         </w:rPr>
         <w:t>end_street_ID</w:t>
       </w:r>
-      <w:proofErr w:type="spellEnd"/>
       <w:r>
         <w:t xml:space="preserve"> hodnota -1, znamená to, že postava se bude dále volně a náhodně pohybovat po městě.</w:t>
       </w:r>
@@ -2190,15 +2145,7 @@
         </w:numPr>
       </w:pPr>
       <w:r>
-        <w:t>Modifikátor := “</w:t>
-      </w:r>
-      <w:proofErr w:type="spellStart"/>
-      <w:r>
-        <w:t>char</w:t>
-      </w:r>
-      <w:proofErr w:type="spellEnd"/>
-      <w:r>
-        <w:t>“ + ID všech postav oddělené středníky</w:t>
+        <w:t>Modifikátor := “char“ + ID všech postav oddělené středníky</w:t>
       </w:r>
     </w:p>
     <w:p>
@@ -2218,15 +2165,7 @@
         </w:numPr>
       </w:pPr>
       <w:r>
-        <w:t>Modifikátor := “</w:t>
-      </w:r>
-      <w:proofErr w:type="spellStart"/>
-      <w:r>
-        <w:t>frac</w:t>
-      </w:r>
-      <w:proofErr w:type="spellEnd"/>
-      <w:r>
-        <w:t>“ + ID určené frakce</w:t>
+        <w:t>Modifikátor := “frac“ + ID určené frakce</w:t>
       </w:r>
     </w:p>
     <w:p>
@@ -2296,7 +2235,13 @@
       </w:r>
       <w:r>
         <w:br/>
-        <w:t>Modifikátor := “x“ (pokud není určen předmět)</w:t>
+        <w:t>Modifikátor := “</w:t>
+      </w:r>
+      <w:r>
+        <w:t>-1</w:t>
+      </w:r>
+      <w:r>
+        <w:t>“ (pokud není určen předmět)</w:t>
       </w:r>
     </w:p>
     <w:p>
@@ -2390,11 +2335,9 @@
       <w:r>
         <w:t>Modifikátor:= “</w:t>
       </w:r>
-      <w:proofErr w:type="spellStart"/>
       <w:r>
         <w:t>none</w:t>
       </w:r>
-      <w:proofErr w:type="spellEnd"/>
       <w:r>
         <w:t>“</w:t>
       </w:r>
@@ -2424,19 +2367,31 @@
       <w:pPr>
         <w:ind w:left="1416" w:firstLine="708"/>
       </w:pPr>
-      <w:proofErr w:type="spellStart"/>
       <w:r>
         <w:rPr>
           <w:rStyle w:val="Nadpis4Char"/>
         </w:rPr>
-        <w:t>Zab</w:t>
-      </w:r>
-      <w:proofErr w:type="spellEnd"/>
+        <w:t xml:space="preserve">Zab </w:t>
+      </w:r>
+      <w:r>
+        <w:t xml:space="preserve">– parametr akce := </w:t>
+      </w:r>
+      <w:r>
+        <w:t>“</w:t>
+      </w:r>
+      <w:r>
+        <w:t>kill“ (o porovnávání schopností více později)</w:t>
+      </w:r>
+    </w:p>
+    <w:p>
+      <w:pPr>
+        <w:ind w:left="1416" w:firstLine="708"/>
+      </w:pPr>
       <w:r>
         <w:rPr>
           <w:rStyle w:val="Nadpis4Char"/>
         </w:rPr>
-        <w:t xml:space="preserve"> </w:t>
+        <w:t xml:space="preserve">Omrač </w:t>
       </w:r>
       <w:r>
         <w:t xml:space="preserve">– parametr akce := </w:t>
@@ -2444,13 +2399,8 @@
       <w:r>
         <w:t>“</w:t>
       </w:r>
-      <w:proofErr w:type="spellStart"/>
-      <w:r>
-        <w:t>kill</w:t>
-      </w:r>
-      <w:proofErr w:type="spellEnd"/>
-      <w:r>
-        <w:t>“ (o porovnávání schopností více později)</w:t>
+      <w:r>
+        <w:t>stun“</w:t>
       </w:r>
     </w:p>
     <w:p>
@@ -2461,7 +2411,7 @@
         <w:rPr>
           <w:rStyle w:val="Nadpis4Char"/>
         </w:rPr>
-        <w:t xml:space="preserve">Omrač </w:t>
+        <w:t xml:space="preserve">Okraď </w:t>
       </w:r>
       <w:r>
         <w:t xml:space="preserve">– parametr akce := </w:t>
@@ -2469,13 +2419,8 @@
       <w:r>
         <w:t>“</w:t>
       </w:r>
-      <w:proofErr w:type="spellStart"/>
-      <w:r>
-        <w:t>stun</w:t>
-      </w:r>
-      <w:proofErr w:type="spellEnd"/>
-      <w:r>
-        <w:t>“</w:t>
+      <w:r>
+        <w:t>rob“</w:t>
       </w:r>
     </w:p>
     <w:p>
@@ -2486,16 +2431,10 @@
         <w:rPr>
           <w:rStyle w:val="Nadpis4Char"/>
         </w:rPr>
-        <w:t xml:space="preserve">Okraď </w:t>
-      </w:r>
-      <w:r>
-        <w:t xml:space="preserve">– parametr akce := </w:t>
-      </w:r>
-      <w:r>
-        <w:t>“</w:t>
-      </w:r>
-      <w:r>
-        <w:t>rob“</w:t>
+        <w:t xml:space="preserve">Nic </w:t>
+      </w:r>
+      <w:r>
+        <w:t>– parametr akce := “none“</w:t>
       </w:r>
     </w:p>
     <w:p>
@@ -2506,108 +2445,58 @@
         <w:rPr>
           <w:rStyle w:val="Nadpis4Char"/>
         </w:rPr>
-        <w:t xml:space="preserve">Nic </w:t>
-      </w:r>
-      <w:r>
-        <w:t>– parametr akce := “</w:t>
-      </w:r>
-      <w:proofErr w:type="spellStart"/>
-      <w:r>
-        <w:t>none</w:t>
-      </w:r>
-      <w:proofErr w:type="spellEnd"/>
-      <w:r>
-        <w:t>“</w:t>
-      </w:r>
-    </w:p>
-    <w:p>
-      <w:pPr>
-        <w:ind w:left="1416" w:firstLine="708"/>
-      </w:pPr>
+        <w:t xml:space="preserve">Přiveď </w:t>
+      </w:r>
+      <w:r>
+        <w:t>– parametr akce := “bring“</w:t>
+      </w:r>
+      <w:r>
+        <w:br/>
+      </w:r>
+      <w:r>
+        <w:br/>
+      </w:r>
+      <w:r>
+        <w:t xml:space="preserve">Momentálně nedotažená mechanika. </w:t>
+      </w:r>
+      <w:r>
+        <w:t xml:space="preserve">Jak postava ví, kde se nachází někdo jiný? Pokud hledaná postava někam půjde, tak pro </w:t>
+      </w:r>
+      <w:r>
+        <w:t>ostatní bude velmi těžké ji zastihnout.</w:t>
+      </w:r>
+    </w:p>
+    <w:p>
       <w:r>
         <w:rPr>
           <w:rStyle w:val="Nadpis4Char"/>
         </w:rPr>
-        <w:t xml:space="preserve">Přiveď </w:t>
-      </w:r>
-      <w:r>
-        <w:t>– parametr akce := “</w:t>
-      </w:r>
-      <w:proofErr w:type="spellStart"/>
-      <w:r>
-        <w:t>bring</w:t>
-      </w:r>
-      <w:proofErr w:type="spellEnd"/>
-      <w:r>
-        <w:t>“</w:t>
-      </w:r>
-      <w:r>
-        <w:br/>
-      </w:r>
-      <w:r>
-        <w:br/>
-      </w:r>
-      <w:r>
-        <w:t xml:space="preserve">Momentálně nedotažená mechanika. </w:t>
-      </w:r>
-      <w:r>
-        <w:t xml:space="preserve">Jak postava ví, kde se nachází někdo jiný? Pokud hledaná postava někam půjde, tak pro </w:t>
-      </w:r>
-      <w:r>
-        <w:t>ostatní bude velmi těžké ji zastihnout.</w:t>
-      </w:r>
-    </w:p>
-    <w:p>
+        <w:tab/>
+      </w:r>
       <w:r>
         <w:rPr>
           <w:rStyle w:val="Nadpis4Char"/>
         </w:rPr>
         <w:tab/>
       </w:r>
-      <w:r>
-        <w:rPr>
-          <w:rStyle w:val="Nadpis4Char"/>
-        </w:rPr>
-        <w:tab/>
-      </w:r>
     </w:p>
     <w:p>
       <w:pPr>
         <w:pStyle w:val="Nadpis1"/>
       </w:pPr>
       <w:bookmarkStart w:id="21" w:name="_Toc126183724"/>
-      <w:proofErr w:type="spellStart"/>
       <w:r>
         <w:lastRenderedPageBreak/>
-        <w:t>Save</w:t>
-      </w:r>
-      <w:proofErr w:type="spellEnd"/>
-      <w:r>
-        <w:t xml:space="preserve"> </w:t>
-      </w:r>
-      <w:proofErr w:type="spellStart"/>
-      <w:r>
-        <w:t>file</w:t>
+        <w:t>Save file</w:t>
       </w:r>
       <w:bookmarkEnd w:id="21"/>
-      <w:proofErr w:type="spellEnd"/>
     </w:p>
     <w:p>
       <w:commentRangeStart w:id="22"/>
-      <w:proofErr w:type="spellStart"/>
-      <w:r>
-        <w:t>Nějakej</w:t>
-      </w:r>
-      <w:proofErr w:type="spellEnd"/>
-      <w:r>
-        <w:t xml:space="preserve"> cool úvod </w:t>
-      </w:r>
-      <w:proofErr w:type="spellStart"/>
-      <w:r>
-        <w:t>lol</w:t>
+      <w:r>
+        <w:t>Nějakej cool úvod lol</w:t>
       </w:r>
       <w:commentRangeEnd w:id="22"/>
-      <w:proofErr w:type="spellEnd"/>
       <w:r>
         <w:rPr>
           <w:rStyle w:val="Odkaznakoment"/>
@@ -2695,15 +2584,7 @@
         <w:t>Počet peněz, jenž má</w:t>
       </w:r>
       <w:r>
-        <w:t xml:space="preserve"> := “</w:t>
-      </w:r>
-      <w:proofErr w:type="spellStart"/>
-      <w:r>
-        <w:t>coins</w:t>
-      </w:r>
-      <w:proofErr w:type="spellEnd"/>
-      <w:r>
-        <w:t>:“ + počet peněz</w:t>
+        <w:t xml:space="preserve"> := “coins:“ + počet peněz</w:t>
       </w:r>
     </w:p>
     <w:p>
@@ -2717,13 +2598,8 @@
         <w:t>Předměty</w:t>
       </w:r>
       <w:r>
-        <w:t xml:space="preserve"> := “</w:t>
-      </w:r>
-      <w:proofErr w:type="spellStart"/>
-      <w:r>
-        <w:t>items</w:t>
-      </w:r>
-      <w:proofErr w:type="spellEnd"/>
+        <w:t xml:space="preserve"> := “items</w:t>
+      </w:r>
       <w:r>
         <w:t>:</w:t>
       </w:r>
@@ -2942,15 +2818,7 @@
         <w:t>Fáze</w:t>
       </w:r>
       <w:r>
-        <w:t xml:space="preserve"> := “</w:t>
-      </w:r>
-      <w:proofErr w:type="spellStart"/>
-      <w:r>
-        <w:t>phase</w:t>
-      </w:r>
-      <w:proofErr w:type="spellEnd"/>
-      <w:r>
-        <w:t>:“ + určená modifikovaná fáze, kterou právě plní, uložená ve stejném formátu, jako bylo definováno v Liniích úkolů pro fáze definované modifikátory.</w:t>
+        <w:t xml:space="preserve"> := “phase:“ + určená modifikovaná fáze, kterou právě plní, uložená ve stejném formátu, jako bylo definováno v Liniích úkolů pro fáze definované modifikátory.</w:t>
       </w:r>
       <w:r>
         <w:br/>
@@ -2966,15 +2834,7 @@
         <w:t>Stav fáze</w:t>
       </w:r>
       <w:r>
-        <w:t xml:space="preserve"> := “</w:t>
-      </w:r>
-      <w:proofErr w:type="spellStart"/>
-      <w:r>
-        <w:t>stage</w:t>
-      </w:r>
-      <w:proofErr w:type="spellEnd"/>
-      <w:r>
-        <w:t>:“ + konkrétní stav (viz níže)</w:t>
+        <w:t xml:space="preserve"> := “stage:“ + konkrétní stav (viz níže)</w:t>
       </w:r>
       <w:r>
         <w:br/>
@@ -2996,15 +2856,7 @@
         <w:t xml:space="preserve"> = postava teprve musí dojít do výchozího místa</w:t>
       </w:r>
       <w:r>
-        <w:t xml:space="preserve"> (“</w:t>
-      </w:r>
-      <w:proofErr w:type="spellStart"/>
-      <w:r>
-        <w:t>tostart</w:t>
-      </w:r>
-      <w:proofErr w:type="spellEnd"/>
-      <w:r>
-        <w:t>“)</w:t>
+        <w:t xml:space="preserve"> (“tostart“)</w:t>
       </w:r>
       <w:r>
         <w:br/>
@@ -3020,15 +2872,7 @@
         <w:t xml:space="preserve"> = postava se musí dostavit na určené místo</w:t>
       </w:r>
       <w:r>
-        <w:t xml:space="preserve"> (“</w:t>
-      </w:r>
-      <w:proofErr w:type="spellStart"/>
-      <w:r>
-        <w:t>inprogress</w:t>
-      </w:r>
-      <w:proofErr w:type="spellEnd"/>
-      <w:r>
-        <w:t>“)</w:t>
+        <w:t xml:space="preserve"> (“inprogress“)</w:t>
       </w:r>
       <w:r>
         <w:br/>
@@ -3044,15 +2888,7 @@
         <w:t xml:space="preserve"> = postava se dostavila na určené místo a provede zadanou akci</w:t>
       </w:r>
       <w:r>
-        <w:t xml:space="preserve"> (“</w:t>
-      </w:r>
-      <w:proofErr w:type="spellStart"/>
-      <w:r>
-        <w:t>ended</w:t>
-      </w:r>
-      <w:proofErr w:type="spellEnd"/>
-      <w:r>
-        <w:t>“)</w:t>
+        <w:t xml:space="preserve"> (“ended“)</w:t>
       </w:r>
       <w:r>
         <w:br/>
@@ -3065,15 +2901,7 @@
         <w:t>selhala</w:t>
       </w:r>
       <w:r>
-        <w:t xml:space="preserve"> = nějak se stalo, že postava nesplnila úkol (“</w:t>
-      </w:r>
-      <w:proofErr w:type="spellStart"/>
-      <w:r>
-        <w:t>fail</w:t>
-      </w:r>
-      <w:proofErr w:type="spellEnd"/>
-      <w:r>
-        <w:t>“)</w:t>
+        <w:t xml:space="preserve"> = nějak se stalo, že postava nesplnila úkol (“fail“)</w:t>
       </w:r>
       <w:r>
         <w:br/>
@@ -3086,15 +2914,7 @@
         <w:t>uspěla</w:t>
       </w:r>
       <w:r>
-        <w:t xml:space="preserve"> = postava splnila fázi bez problémů (“</w:t>
-      </w:r>
-      <w:proofErr w:type="spellStart"/>
-      <w:r>
-        <w:t>succes</w:t>
-      </w:r>
-      <w:proofErr w:type="spellEnd"/>
-      <w:r>
-        <w:t>“)</w:t>
+        <w:t xml:space="preserve"> = postava splnila fázi bez problémů (“succes“)</w:t>
       </w:r>
     </w:p>
     <w:p>
@@ -3152,51 +2972,19 @@
         <w:t>stav</w:t>
       </w:r>
       <w:r>
-        <w:t>: “</w:t>
-      </w:r>
-      <w:proofErr w:type="spellStart"/>
-      <w:r>
-        <w:t>state</w:t>
-      </w:r>
-      <w:proofErr w:type="spellEnd"/>
-      <w:r>
-        <w:t>:“ + konkrétní stav</w:t>
+        <w:t>: “state:“ + konkrétní stav</w:t>
       </w:r>
       <w:r>
         <w:br/>
-        <w:t>Postava je plně při vědomí = “</w:t>
-      </w:r>
-      <w:proofErr w:type="spellStart"/>
-      <w:r>
-        <w:t>alive</w:t>
-      </w:r>
-      <w:proofErr w:type="spellEnd"/>
-      <w:r>
-        <w:t>“</w:t>
+        <w:t>Postava je plně při vědomí = “alive“</w:t>
       </w:r>
       <w:r>
         <w:br/>
-        <w:t>Postava je omráčená, ale žije = “</w:t>
-      </w:r>
-      <w:proofErr w:type="spellStart"/>
-      <w:r>
-        <w:t>stun</w:t>
-      </w:r>
-      <w:proofErr w:type="spellEnd"/>
-      <w:r>
-        <w:t>“</w:t>
+        <w:t>Postava je omráčená, ale žije = “stun“</w:t>
       </w:r>
       <w:r>
         <w:br/>
-        <w:t>Postava je mrtvá = “</w:t>
-      </w:r>
-      <w:proofErr w:type="spellStart"/>
-      <w:r>
-        <w:t>dead</w:t>
-      </w:r>
-      <w:proofErr w:type="spellEnd"/>
-      <w:r>
-        <w:t>“</w:t>
+        <w:t>Postava je mrtvá = “dead“</w:t>
       </w:r>
       <w:r>
         <w:br/>
@@ -3222,15 +3010,7 @@
         </w:numPr>
       </w:pPr>
       <w:r>
-        <w:t xml:space="preserve">Načtení z game </w:t>
-      </w:r>
-      <w:proofErr w:type="spellStart"/>
-      <w:r>
-        <w:t>save</w:t>
-      </w:r>
-      <w:proofErr w:type="spellEnd"/>
-      <w:r>
-        <w:t xml:space="preserve"> souboru</w:t>
+        <w:t>Načtení z game save souboru</w:t>
       </w:r>
     </w:p>
     <w:p>

</xml_diff>

<commit_message>
added steal = speed check
</commit_message>
<xml_diff>
--- a/zzz_other/doc.docx
+++ b/zzz_other/doc.docx
@@ -56,6 +56,7 @@
           <w:szCs w:val="44"/>
         </w:rPr>
       </w:pPr>
+      <w:proofErr w:type="spellStart"/>
       <w:r>
         <w:rPr>
           <w:b/>
@@ -63,7 +64,17 @@
           <w:sz w:val="44"/>
           <w:szCs w:val="44"/>
         </w:rPr>
-        <w:t>DnD Telegram Bot</w:t>
+        <w:t>DnD</w:t>
+      </w:r>
+      <w:proofErr w:type="spellEnd"/>
+      <w:r>
+        <w:rPr>
+          <w:b/>
+          <w:bCs/>
+          <w:sz w:val="44"/>
+          <w:szCs w:val="44"/>
+        </w:rPr>
+        <w:t xml:space="preserve"> Telegram Bot</w:t>
       </w:r>
     </w:p>
     <w:p>
@@ -1702,14 +1713,35 @@
       <w:r>
         <w:t xml:space="preserve">Problémem, který </w:t>
       </w:r>
-      <w:r>
-        <w:t xml:space="preserve">řeší </w:t>
+      <w:proofErr w:type="gramStart"/>
+      <w:r>
+        <w:t>řeší</w:t>
+      </w:r>
+      <w:proofErr w:type="gramEnd"/>
+      <w:r>
+        <w:t xml:space="preserve"> </w:t>
       </w:r>
       <w:r>
         <w:t xml:space="preserve">můj program, je nuda. </w:t>
       </w:r>
       <w:r>
-        <w:t>Jedná se totiž o hru, a to konkrétně o hru výpravnou inspirovanou textovými adventurami a Dračím doupětem. Uživatel, tudíž hráč, se ocitne ve městě zvaném Kritraven a musí se mu podařit schovat či uprchnout dříve, než ho dopadne hlídka. Hra je rozdělena na kola a v každém z nich musí hráč pečlivě volit svá rozhodnutí a uvážit své kroky. Hráč samozřejmě není ve městě sám, ba naopak může potkat několik NPC</w:t>
+        <w:t xml:space="preserve">Jedná se totiž o hru, a to konkrétně o hru výpravnou inspirovanou textovými </w:t>
+      </w:r>
+      <w:proofErr w:type="spellStart"/>
+      <w:r>
+        <w:t>adventurami</w:t>
+      </w:r>
+      <w:proofErr w:type="spellEnd"/>
+      <w:r>
+        <w:t xml:space="preserve"> a Dračím doupětem. Uživatel, tudíž hráč, se ocitne ve městě zvaném </w:t>
+      </w:r>
+      <w:proofErr w:type="spellStart"/>
+      <w:r>
+        <w:t>Kritraven</w:t>
+      </w:r>
+      <w:proofErr w:type="spellEnd"/>
+      <w:r>
+        <w:t xml:space="preserve"> a musí se mu podařit schovat či uprchnout dříve, než ho dopadne hlídka. Hra je rozdělena na kola a v každém z nich musí hráč pečlivě volit svá rozhodnutí a uvážit své kroky. Hráč samozřejmě není ve městě sám, ba naopak může potkat několik NPC</w:t>
       </w:r>
       <w:r>
         <w:t>, se kterými může interagovat, a tak ovlivnit výsledek hry.</w:t>
@@ -1739,7 +1771,15 @@
     </w:p>
     <w:p>
       <w:r>
-        <w:t xml:space="preserve">Mapa Kritravenu, viz obrázek, sestává ze 33 ulic a </w:t>
+        <w:t xml:space="preserve">Mapa </w:t>
+      </w:r>
+      <w:proofErr w:type="spellStart"/>
+      <w:r>
+        <w:t>Kritravenu</w:t>
+      </w:r>
+      <w:proofErr w:type="spellEnd"/>
+      <w:r>
+        <w:t xml:space="preserve">, viz obrázek, sestává ze 33 ulic a </w:t>
       </w:r>
       <w:commentRangeStart w:id="3"/>
       <w:commentRangeStart w:id="4"/>
@@ -1771,7 +1811,15 @@
         <w:commentReference w:id="5"/>
       </w:r>
       <w:r>
-        <w:t xml:space="preserve"> navštívitelných míst. Jedná se tedy o graf, jehož vrcholy jsou ulice a hrana mezi ulicemi (či ulicí a místem) existuje právě tehdy, když se obě ulice protínají či sbíhají.</w:t>
+        <w:t xml:space="preserve"> </w:t>
+      </w:r>
+      <w:proofErr w:type="spellStart"/>
+      <w:r>
+        <w:t>navštívitelných</w:t>
+      </w:r>
+      <w:proofErr w:type="spellEnd"/>
+      <w:r>
+        <w:t xml:space="preserve"> míst. Jedná se tedy o graf, jehož vrcholy jsou ulice a hrana mezi ulicemi (či ulicí a místem) existuje právě tehdy, když se obě ulice protínají či sbíhají.</w:t>
       </w:r>
     </w:p>
     <w:p>
@@ -1790,7 +1838,15 @@
         <w:ind w:left="705"/>
       </w:pPr>
       <w:r>
-        <w:t>Seznam ulic lze nalézt v souboru streets.csv. Každá z nich je přesně definovaná svým ID (od 0 - 33), svým jménem v češtině a seznamem ID dalších připojeným míst a ulic.</w:t>
+        <w:t xml:space="preserve">Seznam ulic lze nalézt v souboru streets.csv. Každá z nich je přesně definovaná svým ID (od </w:t>
+      </w:r>
+      <w:proofErr w:type="gramStart"/>
+      <w:r>
+        <w:t>0 - 33</w:t>
+      </w:r>
+      <w:proofErr w:type="gramEnd"/>
+      <w:r>
+        <w:t>), svým jménem v češtině a seznamem ID dalších připojeným míst a ulic.</w:t>
       </w:r>
     </w:p>
     <w:p>
@@ -1831,8 +1887,17 @@
         <w:t xml:space="preserve">Seznam všech postav a údaje o nich nalezneme v souboru characters.csv. </w:t>
       </w:r>
       <w:r>
-        <w:t xml:space="preserve">Každá z nich má svoje jedinečné ID, jméno v češtině, seznam ID úkolů, které musí splnit, ID ulice ve které začíná a ID ulice či místa kam půjde, pokud vše splní. Pokud bude v </w:t>
-      </w:r>
+        <w:t xml:space="preserve">Každá z nich má svoje jedinečné ID, jméno v češtině, seznam ID úkolů, které musí splnit, ID </w:t>
+      </w:r>
+      <w:proofErr w:type="gramStart"/>
+      <w:r>
+        <w:t>ulice</w:t>
+      </w:r>
+      <w:proofErr w:type="gramEnd"/>
+      <w:r>
+        <w:t xml:space="preserve"> ve které začíná a ID ulice či místa kam půjde, pokud vše splní. Pokud bude v </w:t>
+      </w:r>
+      <w:proofErr w:type="spellStart"/>
       <w:r>
         <w:rPr>
           <w:i/>
@@ -1840,116 +1905,83 @@
         </w:rPr>
         <w:t>end_street_ID</w:t>
       </w:r>
+      <w:proofErr w:type="spellEnd"/>
       <w:r>
         <w:t xml:space="preserve"> hodnota -1, znamená to, že postava se bude dále volně a náhodně pohybovat po městě.</w:t>
       </w:r>
     </w:p>
     <w:p>
       <w:pPr>
-        <w:pStyle w:val="Nadpis2"/>
-        <w:ind w:firstLine="708"/>
-      </w:pPr>
-      <w:bookmarkStart w:id="9" w:name="_Toc126183713"/>
-      <w:r>
-        <w:t>Poslíček</w:t>
+        <w:pStyle w:val="Nadpis1"/>
+      </w:pPr>
+      <w:bookmarkStart w:id="9" w:name="_Toc126183716"/>
+      <w:r>
+        <w:t>Frakce</w:t>
       </w:r>
       <w:bookmarkEnd w:id="9"/>
     </w:p>
     <w:p>
-      <w:pPr>
-        <w:ind w:left="705"/>
-      </w:pPr>
-      <w:r>
-        <w:t>Jedná se o archetyp postavy, která má pouze jeden úkol, a to Dones předmět (ID 0), a poté se bude volně pohybovat po mapě až do konce hry.</w:t>
-      </w:r>
-    </w:p>
-    <w:p>
-      <w:pPr>
-        <w:pStyle w:val="Nadpis2"/>
-        <w:ind w:firstLine="708"/>
-      </w:pPr>
-      <w:bookmarkStart w:id="10" w:name="_Toc126183714"/>
-      <w:r>
-        <w:t>Hlídka</w:t>
+      <w:r>
+        <w:t>Další nezanedbatelnou charakteristikou každé postavy je frakce, pro kterou pracuje. Výpis všech lze nalézt v souboru fractions.csv. Mimo ID a jména v češtině zde můžeme nalézt i vztahy mezi frakcemi a ID místa jejich základny.</w:t>
+      </w:r>
+    </w:p>
+    <w:p>
+      <w:r>
+        <w:t xml:space="preserve">Ohodnocení vztahů: 3 = nasadíme za vás svůj život, 2 = nevadíme si, 1 = klidně tě </w:t>
+      </w:r>
+      <w:r>
+        <w:t>udám</w:t>
+      </w:r>
+      <w:r>
+        <w:t xml:space="preserve">, 0 = </w:t>
+      </w:r>
+      <w:proofErr w:type="gramStart"/>
+      <w:r>
+        <w:t>zabiju</w:t>
+      </w:r>
+      <w:proofErr w:type="gramEnd"/>
+      <w:r>
+        <w:t xml:space="preserve"> tě tady a teď, -1 = nedefinováno (</w:t>
+      </w:r>
+      <w:r>
+        <w:t xml:space="preserve">když </w:t>
+      </w:r>
+      <w:r>
+        <w:t>nemá smysl určovat)</w:t>
+      </w:r>
+      <w:r>
+        <w:t>.</w:t>
+      </w:r>
+    </w:p>
+    <w:p>
+      <w:r>
+        <w:t>Výjimky: nikam nepatřící postavy nemají residenci (ID = -1)</w:t>
+      </w:r>
+    </w:p>
+    <w:p>
+      <w:pPr>
+        <w:pStyle w:val="Nadpis1"/>
+      </w:pPr>
+      <w:bookmarkStart w:id="10" w:name="_Toc126183717"/>
+      <w:r>
+        <w:t>Úkoly</w:t>
       </w:r>
       <w:bookmarkEnd w:id="10"/>
     </w:p>
     <w:p>
-      <w:pPr>
-        <w:pStyle w:val="Nadpis2"/>
-        <w:ind w:firstLine="708"/>
-      </w:pPr>
-      <w:bookmarkStart w:id="11" w:name="_Toc126183715"/>
-      <w:r>
-        <w:t>Kočka</w:t>
-      </w:r>
-      <w:bookmarkEnd w:id="11"/>
-    </w:p>
-    <w:p>
-      <w:pPr>
-        <w:pStyle w:val="Nadpis1"/>
-      </w:pPr>
-      <w:bookmarkStart w:id="12" w:name="_Toc126183716"/>
-      <w:r>
-        <w:t>Frakce</w:t>
-      </w:r>
-      <w:bookmarkEnd w:id="12"/>
-    </w:p>
-    <w:p>
-      <w:r>
-        <w:t>Další nezanedbatelnou charakteristikou každé postavy je frakce, pro kterou pracuje. Výpis všech lze nalézt v souboru fractions.csv. Mimo ID a jména v češtině zde můžeme nalézt i vztahy mezi frakcemi a ID místa jejich základny.</w:t>
-      </w:r>
-    </w:p>
-    <w:p>
-      <w:r>
-        <w:t xml:space="preserve">Ohodnocení vztahů: 3 = nasadíme za vás svůj život, 2 = nevadíme si, 1 = klidně tě </w:t>
-      </w:r>
-      <w:r>
-        <w:t>udám</w:t>
-      </w:r>
-      <w:r>
-        <w:t>, 0 = zabiju tě tady a teď, -1 = nedefinováno (</w:t>
-      </w:r>
-      <w:r>
-        <w:t xml:space="preserve">když </w:t>
-      </w:r>
-      <w:r>
-        <w:t>nemá smysl určovat)</w:t>
-      </w:r>
-      <w:r>
-        <w:t>.</w:t>
-      </w:r>
-    </w:p>
-    <w:p>
-      <w:r>
-        <w:lastRenderedPageBreak/>
-        <w:t>Výjimky: nikam nepatřící postavy nemají residenci (ID = -1)</w:t>
-      </w:r>
-    </w:p>
-    <w:p>
-      <w:pPr>
-        <w:pStyle w:val="Nadpis1"/>
-      </w:pPr>
-      <w:bookmarkStart w:id="13" w:name="_Toc126183717"/>
-      <w:r>
-        <w:t>Úkoly</w:t>
-      </w:r>
-      <w:bookmarkEnd w:id="13"/>
-    </w:p>
-    <w:p>
       <w:r>
         <w:t xml:space="preserve">Seznam všech úkolů a jejich všemožné podrobnosti jsou uloženy v souboru </w:t>
       </w:r>
-      <w:commentRangeStart w:id="14"/>
+      <w:commentRangeStart w:id="11"/>
       <w:r>
         <w:t>quests.csv</w:t>
       </w:r>
-      <w:commentRangeEnd w:id="14"/>
+      <w:commentRangeEnd w:id="11"/>
       <w:r>
         <w:rPr>
           <w:rStyle w:val="Odkaznakoment"/>
         </w:rPr>
-        <w:commentReference w:id="14"/>
+        <w:commentReference w:id="11"/>
       </w:r>
       <w:r>
         <w:t xml:space="preserve">. Řekl bych, </w:t>
@@ -1964,7 +1996,15 @@
         <w:t>se</w:t>
       </w:r>
       <w:r>
-        <w:t xml:space="preserve"> jedná o nejkomplexnější vstupní data ze všech. Lze zde totiž určit mnoho modifikátorů, které přesně určí, jak mají jaké </w:t>
+        <w:t xml:space="preserve"> jedná o nejkomplexnější vstupní data ze všech. Lze zde totiž určit mnoho modifikátorů, které přesně </w:t>
+      </w:r>
+      <w:proofErr w:type="gramStart"/>
+      <w:r>
+        <w:t>určí</w:t>
+      </w:r>
+      <w:proofErr w:type="gramEnd"/>
+      <w:r>
+        <w:t xml:space="preserve">, jak mají jaké </w:t>
       </w:r>
       <w:r>
         <w:t>úkoly (a jejich fáze) probíhat a jak se mají postavy tento úkol plnící chovat.</w:t>
@@ -1975,11 +2015,12 @@
         <w:pStyle w:val="Nadpis2"/>
         <w:ind w:left="708"/>
       </w:pPr>
-      <w:bookmarkStart w:id="15" w:name="_Toc126183718"/>
-      <w:r>
+      <w:bookmarkStart w:id="12" w:name="_Toc126183718"/>
+      <w:r>
+        <w:lastRenderedPageBreak/>
         <w:t>Fáze úkolů</w:t>
       </w:r>
-      <w:bookmarkEnd w:id="15"/>
+      <w:bookmarkEnd w:id="12"/>
     </w:p>
     <w:p>
       <w:pPr>
@@ -1988,61 +2029,19 @@
       <w:r>
         <w:t>Každý, jakkoliv komplikovaně dosažitelný cíl se dá rozložit na posloupnost několika fází. A když postupně tyto fáze splníme, dosáhneme určitého vyššího cíle.</w:t>
       </w:r>
-    </w:p>
-    <w:p>
-      <w:pPr>
-        <w:pStyle w:val="Nadpis3"/>
-        <w:ind w:left="702" w:firstLine="708"/>
-      </w:pPr>
-      <w:bookmarkStart w:id="16" w:name="_Toc126183719"/>
-      <w:r>
-        <w:t>Dones předmět</w:t>
-      </w:r>
-      <w:bookmarkEnd w:id="16"/>
-    </w:p>
-    <w:p>
-      <w:pPr>
-        <w:ind w:left="1410"/>
-      </w:pPr>
-      <w:r>
-        <w:t>Příklad velice základního úkolu. Postava, které byl úkol zadán, se musí dostavit na určené místo, kde převezme daný předmět. Poté se musí dostat do zadané ulice, ale cestou se musí vyhýbat určeným ulicím či postavám. Proč? Představme si, že postava něco pašuje, určitě by nechtěla upoutat pozornost městské hlídky v nějaké uličce a už vůbec by nechtěla procházet ulicí, kde sídlí.</w:t>
-      </w:r>
-    </w:p>
-    <w:p>
-      <w:pPr>
-        <w:pStyle w:val="Nadpis3"/>
-        <w:ind w:left="1410"/>
-      </w:pPr>
-      <w:bookmarkStart w:id="17" w:name="_Toc126183720"/>
-      <w:r>
-        <w:t>Najdi</w:t>
-      </w:r>
-      <w:bookmarkEnd w:id="17"/>
-    </w:p>
-    <w:p>
-      <w:pPr>
-        <w:pStyle w:val="Nadpis3"/>
-        <w:ind w:left="1410"/>
-      </w:pPr>
-      <w:bookmarkStart w:id="18" w:name="_Toc126183721"/>
-      <w:r>
-        <w:t>Uteč</w:t>
-      </w:r>
-      <w:bookmarkEnd w:id="18"/>
     </w:p>
     <w:p/>
     <w:p/>
-    <w:p/>
     <w:p>
       <w:pPr>
         <w:pStyle w:val="Nadpis2"/>
         <w:ind w:left="708"/>
       </w:pPr>
-      <w:bookmarkStart w:id="19" w:name="_Toc126183722"/>
+      <w:bookmarkStart w:id="13" w:name="_Toc126183722"/>
       <w:r>
         <w:t>Linie úkolů</w:t>
       </w:r>
-      <w:bookmarkEnd w:id="19"/>
+      <w:bookmarkEnd w:id="13"/>
     </w:p>
     <w:p>
       <w:pPr>
@@ -2082,11 +2081,11 @@
         <w:pStyle w:val="Nadpis3"/>
         <w:ind w:left="708" w:firstLine="708"/>
       </w:pPr>
-      <w:bookmarkStart w:id="20" w:name="_Toc126183723"/>
+      <w:bookmarkStart w:id="14" w:name="_Toc126183723"/>
       <w:r>
         <w:t>Modifikátory</w:t>
       </w:r>
-      <w:bookmarkEnd w:id="20"/>
+      <w:bookmarkEnd w:id="14"/>
     </w:p>
     <w:p>
       <w:pPr>
@@ -2144,8 +2143,21 @@
           <w:numId w:val="5"/>
         </w:numPr>
       </w:pPr>
-      <w:r>
-        <w:t>Modifikátor := “char“ + ID všech postav oddělené středníky</w:t>
+      <w:proofErr w:type="gramStart"/>
+      <w:r>
+        <w:t>Modifikátor :</w:t>
+      </w:r>
+      <w:proofErr w:type="gramEnd"/>
+      <w:r>
+        <w:t>= “</w:t>
+      </w:r>
+      <w:proofErr w:type="spellStart"/>
+      <w:r>
+        <w:t>char</w:t>
+      </w:r>
+      <w:proofErr w:type="spellEnd"/>
+      <w:r>
+        <w:t>“ + ID všech postav oddělené středníky</w:t>
       </w:r>
     </w:p>
     <w:p>
@@ -2164,8 +2176,21 @@
           <w:numId w:val="5"/>
         </w:numPr>
       </w:pPr>
-      <w:r>
-        <w:t>Modifikátor := “frac“ + ID určené frakce</w:t>
+      <w:proofErr w:type="gramStart"/>
+      <w:r>
+        <w:t>Modifikátor :</w:t>
+      </w:r>
+      <w:proofErr w:type="gramEnd"/>
+      <w:r>
+        <w:t>= “</w:t>
+      </w:r>
+      <w:proofErr w:type="spellStart"/>
+      <w:r>
+        <w:t>frac</w:t>
+      </w:r>
+      <w:proofErr w:type="spellEnd"/>
+      <w:r>
+        <w:t>“ + ID určené frakce</w:t>
       </w:r>
     </w:p>
     <w:p>
@@ -2173,7 +2198,6 @@
         <w:ind w:left="2124"/>
       </w:pPr>
       <w:r>
-        <w:lastRenderedPageBreak/>
         <w:t>Momentálně nedotažená funkce. Tento způsob sice funguje, ale když mise probíhá a má ji zadaná určitá náhodná postava, tak může být v dalším kole přidělena jiné postavě, musí se tedy implementovat jakési sledování, že někdo danou fázi plní.</w:t>
       </w:r>
       <w:r>
@@ -2199,7 +2223,15 @@
         <w:t xml:space="preserve"> – Pokud je určené mí</w:t>
       </w:r>
       <w:r>
-        <w:t>sto, kde musí fáze započít: Modifikátor := ID místa, pokud určeno není, tak: Modifikátor := “</w:t>
+        <w:t xml:space="preserve">sto, kde musí fáze započít: </w:t>
+      </w:r>
+      <w:proofErr w:type="gramStart"/>
+      <w:r>
+        <w:t>Modifikátor :</w:t>
+      </w:r>
+      <w:proofErr w:type="gramEnd"/>
+      <w:r>
+        <w:t>= ID místa, pokud určeno není, tak: Modifikátor := “</w:t>
       </w:r>
       <w:r>
         <w:t>-1</w:t>
@@ -2231,7 +2263,14 @@
       </w:r>
       <w:r>
         <w:br/>
-        <w:t>Modifikátor := ID předmětu</w:t>
+      </w:r>
+      <w:proofErr w:type="gramStart"/>
+      <w:r>
+        <w:t>Modifikátor :</w:t>
+      </w:r>
+      <w:proofErr w:type="gramEnd"/>
+      <w:r>
+        <w:t>= ID předmětu</w:t>
       </w:r>
       <w:r>
         <w:br/>
@@ -2252,13 +2291,30 @@
         <w:rPr>
           <w:rStyle w:val="Nadpis4Char"/>
         </w:rPr>
+        <w:lastRenderedPageBreak/>
         <w:t xml:space="preserve">Kam </w:t>
       </w:r>
       <w:r>
-        <w:t xml:space="preserve">– Pokud je přesně definováno místo, pak: Modifikátor := ID cílového místa. Může však nastat situace, že výsledné místo není přesně známo </w:t>
-      </w:r>
-      <w:r>
-        <w:t>anebo se průběžně mění. V tom případě bude Modifikátor := “?“ a výsledné místo se určí dle typu fáze jiným modifikátorem.</w:t>
+        <w:t xml:space="preserve">– Pokud je přesně definováno místo, pak: </w:t>
+      </w:r>
+      <w:proofErr w:type="gramStart"/>
+      <w:r>
+        <w:t>Modifikátor :</w:t>
+      </w:r>
+      <w:proofErr w:type="gramEnd"/>
+      <w:r>
+        <w:t xml:space="preserve">= ID cílového místa. Může však nastat situace, že výsledné místo není přesně známo </w:t>
+      </w:r>
+      <w:r>
+        <w:t xml:space="preserve">anebo se průběžně mění. V tom případě bude </w:t>
+      </w:r>
+      <w:proofErr w:type="gramStart"/>
+      <w:r>
+        <w:t>Modifikátor :</w:t>
+      </w:r>
+      <w:proofErr w:type="gramEnd"/>
+      <w:r>
+        <w:t>= “?“ a výsledné místo se určí dle typu fáze jiným modifikátorem.</w:t>
       </w:r>
       <w:r>
         <w:br/>
@@ -2291,13 +2347,21 @@
         <w:t>:</w:t>
       </w:r>
       <w:r>
-        <w:t xml:space="preserve"> Modifikátor</w:t>
+        <w:t xml:space="preserve"> </w:t>
+      </w:r>
+      <w:proofErr w:type="gramStart"/>
+      <w:r>
+        <w:t>Modifikátor</w:t>
       </w:r>
       <w:r>
         <w:t> </w:t>
       </w:r>
       <w:r>
-        <w:t>:=</w:t>
+        <w:t>:</w:t>
+      </w:r>
+      <w:proofErr w:type="gramEnd"/>
+      <w:r>
+        <w:t>=</w:t>
       </w:r>
       <w:r>
         <w:t> </w:t>
@@ -2332,12 +2396,19 @@
       <w:r>
         <w:br/>
       </w:r>
-      <w:r>
-        <w:t>Modifikátor:= “</w:t>
-      </w:r>
+      <w:proofErr w:type="gramStart"/>
+      <w:r>
+        <w:t>Modifikátor:=</w:t>
+      </w:r>
+      <w:proofErr w:type="gramEnd"/>
+      <w:r>
+        <w:t xml:space="preserve"> “</w:t>
+      </w:r>
+      <w:proofErr w:type="spellStart"/>
       <w:r>
         <w:t>none</w:t>
       </w:r>
+      <w:proofErr w:type="spellEnd"/>
       <w:r>
         <w:t>“</w:t>
       </w:r>
@@ -2360,27 +2431,56 @@
         <w:t xml:space="preserve">Mluv </w:t>
       </w:r>
       <w:r>
-        <w:t>– parametr akce := „talk“, často používané jako spouštěč další fáze</w:t>
+        <w:t xml:space="preserve">– parametr </w:t>
+      </w:r>
+      <w:proofErr w:type="gramStart"/>
+      <w:r>
+        <w:t>akce :</w:t>
+      </w:r>
+      <w:proofErr w:type="gramEnd"/>
+      <w:r>
+        <w:t>= „talk“, často používané jako spouštěč další fáze</w:t>
       </w:r>
     </w:p>
     <w:p>
       <w:pPr>
         <w:ind w:left="1416" w:firstLine="708"/>
       </w:pPr>
+      <w:proofErr w:type="spellStart"/>
       <w:r>
         <w:rPr>
           <w:rStyle w:val="Nadpis4Char"/>
         </w:rPr>
-        <w:t xml:space="preserve">Zab </w:t>
-      </w:r>
-      <w:r>
-        <w:t xml:space="preserve">– parametr akce := </w:t>
+        <w:t>Zab</w:t>
+      </w:r>
+      <w:proofErr w:type="spellEnd"/>
+      <w:r>
+        <w:rPr>
+          <w:rStyle w:val="Nadpis4Char"/>
+        </w:rPr>
+        <w:t xml:space="preserve"> </w:t>
+      </w:r>
+      <w:r>
+        <w:t xml:space="preserve">– parametr </w:t>
+      </w:r>
+      <w:proofErr w:type="gramStart"/>
+      <w:r>
+        <w:t>akce :</w:t>
+      </w:r>
+      <w:proofErr w:type="gramEnd"/>
+      <w:r>
+        <w:t xml:space="preserve">= </w:t>
       </w:r>
       <w:r>
         <w:t>“</w:t>
       </w:r>
-      <w:r>
-        <w:t>kill“ (o porovnávání schopností více později)</w:t>
+      <w:proofErr w:type="spellStart"/>
+      <w:r>
+        <w:t>kill</w:t>
+      </w:r>
+      <w:proofErr w:type="spellEnd"/>
+      <w:r>
+        <w:t>“ (o porovnávání schopností více později)</w:t>
       </w:r>
     </w:p>
     <w:p>
@@ -2394,13 +2494,26 @@
         <w:t xml:space="preserve">Omrač </w:t>
       </w:r>
       <w:r>
-        <w:t xml:space="preserve">– parametr akce := </w:t>
+        <w:t xml:space="preserve">– parametr </w:t>
+      </w:r>
+      <w:proofErr w:type="gramStart"/>
+      <w:r>
+        <w:t>akce :</w:t>
+      </w:r>
+      <w:proofErr w:type="gramEnd"/>
+      <w:r>
+        <w:t xml:space="preserve">= </w:t>
       </w:r>
       <w:r>
         <w:t>“</w:t>
       </w:r>
-      <w:r>
-        <w:t>stun“</w:t>
+      <w:proofErr w:type="spellStart"/>
+      <w:r>
+        <w:t>stun</w:t>
+      </w:r>
+      <w:proofErr w:type="spellEnd"/>
+      <w:r>
+        <w:t>“</w:t>
       </w:r>
     </w:p>
     <w:p>
@@ -2414,7 +2527,15 @@
         <w:t xml:space="preserve">Okraď </w:t>
       </w:r>
       <w:r>
-        <w:t xml:space="preserve">– parametr akce := </w:t>
+        <w:t xml:space="preserve">– parametr </w:t>
+      </w:r>
+      <w:proofErr w:type="gramStart"/>
+      <w:r>
+        <w:t>akce :</w:t>
+      </w:r>
+      <w:proofErr w:type="gramEnd"/>
+      <w:r>
+        <w:t xml:space="preserve">= </w:t>
       </w:r>
       <w:r>
         <w:t>“</w:t>
@@ -2434,7 +2555,23 @@
         <w:t xml:space="preserve">Nic </w:t>
       </w:r>
       <w:r>
-        <w:t>– parametr akce := “none“</w:t>
+        <w:t xml:space="preserve">– parametr </w:t>
+      </w:r>
+      <w:proofErr w:type="gramStart"/>
+      <w:r>
+        <w:t>akce :</w:t>
+      </w:r>
+      <w:proofErr w:type="gramEnd"/>
+      <w:r>
+        <w:t>= “</w:t>
+      </w:r>
+      <w:proofErr w:type="spellStart"/>
+      <w:r>
+        <w:t>none</w:t>
+      </w:r>
+      <w:proofErr w:type="spellEnd"/>
+      <w:r>
+        <w:t>“</w:t>
       </w:r>
     </w:p>
     <w:p>
@@ -2448,7 +2585,23 @@
         <w:t xml:space="preserve">Přiveď </w:t>
       </w:r>
       <w:r>
-        <w:t>– parametr akce := “bring“</w:t>
+        <w:t xml:space="preserve">– parametr </w:t>
+      </w:r>
+      <w:proofErr w:type="gramStart"/>
+      <w:r>
+        <w:t>akce :</w:t>
+      </w:r>
+      <w:proofErr w:type="gramEnd"/>
+      <w:r>
+        <w:t>= “</w:t>
+      </w:r>
+      <w:proofErr w:type="spellStart"/>
+      <w:r>
+        <w:t>bring</w:t>
+      </w:r>
+      <w:proofErr w:type="spellEnd"/>
+      <w:r>
+        <w:t>“</w:t>
       </w:r>
       <w:r>
         <w:br/>
@@ -2484,24 +2637,43 @@
       <w:pPr>
         <w:pStyle w:val="Nadpis1"/>
       </w:pPr>
-      <w:bookmarkStart w:id="21" w:name="_Toc126183724"/>
-      <w:r>
-        <w:lastRenderedPageBreak/>
-        <w:t>Save file</w:t>
-      </w:r>
-      <w:bookmarkEnd w:id="21"/>
-    </w:p>
-    <w:p>
-      <w:commentRangeStart w:id="22"/>
-      <w:r>
-        <w:t>Nějakej cool úvod lol</w:t>
-      </w:r>
-      <w:commentRangeEnd w:id="22"/>
+      <w:bookmarkStart w:id="15" w:name="_Toc126183724"/>
+      <w:proofErr w:type="spellStart"/>
+      <w:r>
+        <w:t>Save</w:t>
+      </w:r>
+      <w:proofErr w:type="spellEnd"/>
+      <w:r>
+        <w:t xml:space="preserve"> </w:t>
+      </w:r>
+      <w:proofErr w:type="spellStart"/>
+      <w:r>
+        <w:t>file</w:t>
+      </w:r>
+      <w:bookmarkEnd w:id="15"/>
+      <w:proofErr w:type="spellEnd"/>
+    </w:p>
+    <w:p>
+      <w:commentRangeStart w:id="16"/>
+      <w:proofErr w:type="spellStart"/>
+      <w:r>
+        <w:t>Nějakej</w:t>
+      </w:r>
+      <w:proofErr w:type="spellEnd"/>
+      <w:r>
+        <w:t xml:space="preserve"> cool úvod </w:t>
+      </w:r>
+      <w:proofErr w:type="spellStart"/>
+      <w:r>
+        <w:t>lol</w:t>
+      </w:r>
+      <w:commentRangeEnd w:id="16"/>
+      <w:proofErr w:type="spellEnd"/>
       <w:r>
         <w:rPr>
           <w:rStyle w:val="Odkaznakoment"/>
         </w:rPr>
-        <w:commentReference w:id="22"/>
+        <w:commentReference w:id="16"/>
       </w:r>
     </w:p>
     <w:p>
@@ -2509,7 +2681,15 @@
         <w:t>Jelikož hru zprostředkovává bot na telegramu, tak by mohla nastat situace, kdy by hru chtělo hrát více uživatelů najednou. Pro každého z nich musí tedy existovat právě jed</w:t>
       </w:r>
       <w:r>
-        <w:t>no uložení postupu. Který postup patří jakému uživateli se určí dle konkrétního ID chatu, které lze získat přes bota.</w:t>
+        <w:t xml:space="preserve">no uložení postupu. Který postup </w:t>
+      </w:r>
+      <w:proofErr w:type="gramStart"/>
+      <w:r>
+        <w:t>patří</w:t>
+      </w:r>
+      <w:proofErr w:type="gramEnd"/>
+      <w:r>
+        <w:t xml:space="preserve"> jakému uživateli se určí dle konkrétního ID chatu, které lze získat přes bota.</w:t>
       </w:r>
       <w:r>
         <w:br/>
@@ -2533,11 +2713,11 @@
         <w:pStyle w:val="Nadpis2"/>
         <w:ind w:left="708"/>
       </w:pPr>
-      <w:bookmarkStart w:id="23" w:name="_Toc126183725"/>
+      <w:bookmarkStart w:id="17" w:name="_Toc126183725"/>
       <w:r>
         <w:t>Stav hráče</w:t>
       </w:r>
-      <w:bookmarkEnd w:id="23"/>
+      <w:bookmarkEnd w:id="17"/>
     </w:p>
     <w:p>
       <w:pPr>
@@ -2567,10 +2747,21 @@
         <w:rPr>
           <w:rStyle w:val="Nadpis4Char"/>
         </w:rPr>
-        <w:t>Místo, kde se hráč nachází</w:t>
-      </w:r>
-      <w:r>
-        <w:t xml:space="preserve"> := “place:“ + ID místa</w:t>
+        <w:t xml:space="preserve">Místo, kde se hráč </w:t>
+      </w:r>
+      <w:proofErr w:type="gramStart"/>
+      <w:r>
+        <w:rPr>
+          <w:rStyle w:val="Nadpis4Char"/>
+        </w:rPr>
+        <w:t>nachází</w:t>
+      </w:r>
+      <w:r>
+        <w:t xml:space="preserve"> :</w:t>
+      </w:r>
+      <w:proofErr w:type="gramEnd"/>
+      <w:r>
+        <w:t>= “place:“ + ID místa</w:t>
       </w:r>
     </w:p>
     <w:p>
@@ -2581,16 +2772,36 @@
         <w:rPr>
           <w:rStyle w:val="Nadpis4Char"/>
         </w:rPr>
-        <w:t>Počet peněz, jenž má</w:t>
-      </w:r>
-      <w:r>
-        <w:t xml:space="preserve"> := “coins:“ + počet peněz</w:t>
+        <w:t xml:space="preserve">Počet peněz, jenž </w:t>
+      </w:r>
+      <w:proofErr w:type="gramStart"/>
+      <w:r>
+        <w:rPr>
+          <w:rStyle w:val="Nadpis4Char"/>
+        </w:rPr>
+        <w:t>má</w:t>
+      </w:r>
+      <w:r>
+        <w:t xml:space="preserve"> :</w:t>
+      </w:r>
+      <w:proofErr w:type="gramEnd"/>
+      <w:r>
+        <w:t>= “</w:t>
+      </w:r>
+      <w:proofErr w:type="spellStart"/>
+      <w:r>
+        <w:t>coins</w:t>
+      </w:r>
+      <w:proofErr w:type="spellEnd"/>
+      <w:r>
+        <w:t>:“ + počet peněz</w:t>
       </w:r>
     </w:p>
     <w:p>
       <w:pPr>
         <w:ind w:left="705"/>
       </w:pPr>
+      <w:proofErr w:type="gramStart"/>
       <w:r>
         <w:rPr>
           <w:rStyle w:val="Nadpis4Char"/>
@@ -2598,8 +2809,17 @@
         <w:t>Předměty</w:t>
       </w:r>
       <w:r>
-        <w:t xml:space="preserve"> := “items</w:t>
-      </w:r>
+        <w:t xml:space="preserve"> :</w:t>
+      </w:r>
+      <w:proofErr w:type="gramEnd"/>
+      <w:r>
+        <w:t>= “</w:t>
+      </w:r>
+      <w:proofErr w:type="spellStart"/>
+      <w:r>
+        <w:t>items</w:t>
+      </w:r>
+      <w:proofErr w:type="spellEnd"/>
       <w:r>
         <w:t>:</w:t>
       </w:r>
@@ -2611,6 +2831,7 @@
       <w:pPr>
         <w:ind w:left="705"/>
       </w:pPr>
+      <w:proofErr w:type="gramStart"/>
       <w:r>
         <w:rPr>
           <w:rStyle w:val="Nadpis4Char"/>
@@ -2618,13 +2839,18 @@
         <w:t>Síla</w:t>
       </w:r>
       <w:r>
-        <w:t xml:space="preserve"> := “str:“ + číselná hodnota síly hráče</w:t>
+        <w:t xml:space="preserve"> :</w:t>
+      </w:r>
+      <w:proofErr w:type="gramEnd"/>
+      <w:r>
+        <w:t>= “str:“ + číselná hodnota síly hráče</w:t>
       </w:r>
     </w:p>
     <w:p>
       <w:pPr>
         <w:ind w:left="705"/>
       </w:pPr>
+      <w:proofErr w:type="gramStart"/>
       <w:r>
         <w:rPr>
           <w:rStyle w:val="Nadpis4Char"/>
@@ -2632,7 +2858,11 @@
         <w:t>Rychlost</w:t>
       </w:r>
       <w:r>
-        <w:t xml:space="preserve"> := “speed:“ + hodnota rychlosti</w:t>
+        <w:t xml:space="preserve"> :</w:t>
+      </w:r>
+      <w:proofErr w:type="gramEnd"/>
+      <w:r>
+        <w:t>= “speed:“ + hodnota rychlosti</w:t>
       </w:r>
     </w:p>
     <w:p>
@@ -2643,10 +2873,22 @@
         <w:rPr>
           <w:rStyle w:val="Nadpis4Char"/>
         </w:rPr>
-        <w:t>Vztah ke frakcím</w:t>
-      </w:r>
-      <w:r>
-        <w:t xml:space="preserve"> := “relations:“ + hodnoty(definovány stejně jako ve Frakcích) pro každou frakci oddělené ; (středníky). Hodnoty jsou ve stejném pořadí jako indexy frakcí.</w:t>
+        <w:lastRenderedPageBreak/>
+        <w:t xml:space="preserve">Vztah ke </w:t>
+      </w:r>
+      <w:proofErr w:type="gramStart"/>
+      <w:r>
+        <w:rPr>
+          <w:rStyle w:val="Nadpis4Char"/>
+        </w:rPr>
+        <w:t>frakcím</w:t>
+      </w:r>
+      <w:r>
+        <w:t xml:space="preserve"> :</w:t>
+      </w:r>
+      <w:proofErr w:type="gramEnd"/>
+      <w:r>
+        <w:t>= “relations:“ + hodnoty(definovány stejně jako ve Frakcích) pro každou frakci oddělené ; (středníky). Hodnoty jsou ve stejném pořadí jako indexy frakcí.</w:t>
       </w:r>
     </w:p>
     <w:p>
@@ -2676,29 +2918,29 @@
         <w:pStyle w:val="Nadpis2"/>
         <w:ind w:left="708"/>
       </w:pPr>
-      <w:bookmarkStart w:id="24" w:name="_Toc126183726"/>
+      <w:bookmarkStart w:id="18" w:name="_Toc126183726"/>
       <w:r>
         <w:t>Stavy úkolových linií</w:t>
       </w:r>
-      <w:bookmarkEnd w:id="24"/>
+      <w:bookmarkEnd w:id="18"/>
     </w:p>
     <w:p>
       <w:pPr>
         <w:ind w:left="705"/>
       </w:pPr>
-      <w:commentRangeStart w:id="25"/>
+      <w:commentRangeStart w:id="19"/>
       <w:r>
         <w:t>Stavy jednotlivých linií v řetězci jsou opět rozděleny “,“ (čárkami).</w:t>
       </w:r>
       <w:r>
         <w:t xml:space="preserve"> Stavy linií jsou uloženy postupně dle rostoucích indexů.</w:t>
       </w:r>
-      <w:commentRangeEnd w:id="25"/>
+      <w:commentRangeEnd w:id="19"/>
       <w:r>
         <w:rPr>
           <w:rStyle w:val="Odkaznakoment"/>
         </w:rPr>
-        <w:commentReference w:id="25"/>
+        <w:commentReference w:id="19"/>
       </w:r>
     </w:p>
     <w:p>
@@ -2709,7 +2951,15 @@
         <w:t>Jelikož je každý linie úkolů implementována jako binární strom,</w:t>
       </w:r>
       <w:r>
-        <w:t xml:space="preserve"> kdy jeden syn značí úspěch a druhý neúspěch, tak můžeme cestu do konkrétního uzlu stromu definovat jako posloupnost písmen F a S, kdy F znamená, že v daném bodě nastal neúspěch a máme se posunout na takového syna. Naopak S pak znamená úspěšné splnění mise. </w:t>
+        <w:t xml:space="preserve"> kdy jeden syn </w:t>
+      </w:r>
+      <w:proofErr w:type="gramStart"/>
+      <w:r>
+        <w:t>značí</w:t>
+      </w:r>
+      <w:proofErr w:type="gramEnd"/>
+      <w:r>
+        <w:t xml:space="preserve"> úspěch a druhý neúspěch, tak můžeme cestu do konkrétního uzlu stromu definovat jako posloupnost písmen F a S, kdy F znamená, že v daném bodě nastal neúspěch a máme se posunout na takového syna. Naopak S pak znamená úspěšné splnění mise. </w:t>
       </w:r>
       <w:r>
         <w:br/>
@@ -2731,11 +2981,11 @@
         <w:pStyle w:val="Nadpis2"/>
         <w:ind w:left="708"/>
       </w:pPr>
-      <w:bookmarkStart w:id="26" w:name="_Toc126183727"/>
+      <w:bookmarkStart w:id="20" w:name="_Toc126183727"/>
       <w:r>
         <w:t>Stavy postav</w:t>
       </w:r>
-      <w:bookmarkEnd w:id="26"/>
+      <w:bookmarkEnd w:id="20"/>
     </w:p>
     <w:p>
       <w:pPr>
@@ -2798,15 +3048,19 @@
       <w:pPr>
         <w:ind w:left="705"/>
       </w:pPr>
+      <w:proofErr w:type="gramStart"/>
       <w:r>
         <w:rPr>
           <w:rStyle w:val="Nadpis4Char"/>
         </w:rPr>
-        <w:lastRenderedPageBreak/>
         <w:t>Linie</w:t>
       </w:r>
       <w:r>
-        <w:t xml:space="preserve"> := “line:“ + ID úkolové linie, kterou plní</w:t>
+        <w:t xml:space="preserve"> :</w:t>
+      </w:r>
+      <w:proofErr w:type="gramEnd"/>
+      <w:r>
+        <w:t>= “line:“ + ID úkolové linie, kterou plní</w:t>
       </w:r>
       <w:r>
         <w:br/>
@@ -2818,7 +3072,15 @@
         <w:t>Fáze</w:t>
       </w:r>
       <w:r>
-        <w:t xml:space="preserve"> := “phase:“ + určená modifikovaná fáze, kterou právě plní, uložená ve stejném formátu, jako bylo definováno v Liniích úkolů pro fáze definované modifikátory.</w:t>
+        <w:t xml:space="preserve"> := “</w:t>
+      </w:r>
+      <w:proofErr w:type="spellStart"/>
+      <w:r>
+        <w:t>phase</w:t>
+      </w:r>
+      <w:proofErr w:type="spellEnd"/>
+      <w:r>
+        <w:t>:“ + určená modifikovaná fáze, kterou právě plní, uložená ve stejném formátu, jako bylo definováno v Liniích úkolů pro fáze definované modifikátory.</w:t>
       </w:r>
       <w:r>
         <w:br/>
@@ -2834,7 +3096,15 @@
         <w:t>Stav fáze</w:t>
       </w:r>
       <w:r>
-        <w:t xml:space="preserve"> := “stage:“ + konkrétní stav (viz níže)</w:t>
+        <w:t xml:space="preserve"> := “</w:t>
+      </w:r>
+      <w:proofErr w:type="spellStart"/>
+      <w:r>
+        <w:t>stage</w:t>
+      </w:r>
+      <w:proofErr w:type="spellEnd"/>
+      <w:r>
+        <w:t>:“ + konkrétní stav (viz níže)</w:t>
       </w:r>
       <w:r>
         <w:br/>
@@ -2856,7 +3126,15 @@
         <w:t xml:space="preserve"> = postava teprve musí dojít do výchozího místa</w:t>
       </w:r>
       <w:r>
-        <w:t xml:space="preserve"> (“tostart“)</w:t>
+        <w:t xml:space="preserve"> (“</w:t>
+      </w:r>
+      <w:proofErr w:type="spellStart"/>
+      <w:r>
+        <w:t>tostart</w:t>
+      </w:r>
+      <w:proofErr w:type="spellEnd"/>
+      <w:r>
+        <w:t>“)</w:t>
       </w:r>
       <w:r>
         <w:br/>
@@ -2872,7 +3150,15 @@
         <w:t xml:space="preserve"> = postava se musí dostavit na určené místo</w:t>
       </w:r>
       <w:r>
-        <w:t xml:space="preserve"> (“inprogress“)</w:t>
+        <w:t xml:space="preserve"> (“</w:t>
+      </w:r>
+      <w:proofErr w:type="spellStart"/>
+      <w:r>
+        <w:t>inprogress</w:t>
+      </w:r>
+      <w:proofErr w:type="spellEnd"/>
+      <w:r>
+        <w:t>“)</w:t>
       </w:r>
       <w:r>
         <w:br/>
@@ -2888,106 +3174,125 @@
         <w:t xml:space="preserve"> = postava se dostavila na určené místo a provede zadanou akci</w:t>
       </w:r>
       <w:r>
-        <w:t xml:space="preserve"> (“ended“)</w:t>
+        <w:t xml:space="preserve"> (“</w:t>
+      </w:r>
+      <w:proofErr w:type="spellStart"/>
+      <w:r>
+        <w:t>ended</w:t>
+      </w:r>
+      <w:proofErr w:type="spellEnd"/>
+      <w:r>
+        <w:t>“)</w:t>
+      </w:r>
+    </w:p>
+    <w:p>
+      <w:pPr>
+        <w:ind w:left="705"/>
+      </w:pPr>
+      <w:r>
+        <w:t xml:space="preserve">Pokud postava žádný úkol neplní, tak bude za všemi klíčovými slovy a dvojtečkou </w:t>
+      </w:r>
+      <w:r>
+        <w:t xml:space="preserve">-1 </w:t>
+      </w:r>
+      <w:r>
+        <w:t>(</w:t>
+      </w:r>
+      <w:r>
+        <w:t>úkolová část postavy pak bude vypadat následovně: “</w:t>
+      </w:r>
+      <w:proofErr w:type="gramStart"/>
+      <w:r>
+        <w:t>line:</w:t>
+      </w:r>
+      <w:r>
+        <w:t>-</w:t>
+      </w:r>
+      <w:proofErr w:type="gramEnd"/>
+      <w:r>
+        <w:t>1,</w:t>
+      </w:r>
+      <w:r>
+        <w:t>phase:</w:t>
+      </w:r>
+      <w:r>
+        <w:t>-1,</w:t>
+      </w:r>
+      <w:r>
+        <w:t>stage:</w:t>
+      </w:r>
+      <w:r>
+        <w:t>-1</w:t>
+      </w:r>
+      <w:r>
+        <w:t>“</w:t>
+      </w:r>
+      <w:r>
+        <w:t>)</w:t>
+      </w:r>
+    </w:p>
+    <w:p>
+      <w:pPr>
+        <w:ind w:left="705"/>
+      </w:pPr>
+      <w:r>
+        <w:t xml:space="preserve">Další podstatnou vlastní každé postavy je, jaký je jeho zdravotní </w:t>
+      </w:r>
+      <w:r>
+        <w:rPr>
+          <w:rStyle w:val="Nadpis5Char"/>
+        </w:rPr>
+        <w:t>stav</w:t>
+      </w:r>
+      <w:r>
+        <w:t>: “</w:t>
+      </w:r>
+      <w:proofErr w:type="spellStart"/>
+      <w:r>
+        <w:t>state</w:t>
+      </w:r>
+      <w:proofErr w:type="spellEnd"/>
+      <w:r>
+        <w:t>:“ + konkrétní stav</w:t>
       </w:r>
       <w:r>
         <w:br/>
-        <w:t xml:space="preserve">Postava </w:t>
-      </w:r>
-      <w:r>
-        <w:rPr>
-          <w:rStyle w:val="Nadpis5Char"/>
-        </w:rPr>
-        <w:t>selhala</w:t>
-      </w:r>
-      <w:r>
-        <w:t xml:space="preserve"> = nějak se stalo, že postava nesplnila úkol (“fail“)</w:t>
+        <w:t>Postava je plně při vědomí = “</w:t>
+      </w:r>
+      <w:proofErr w:type="spellStart"/>
+      <w:r>
+        <w:t>alive</w:t>
+      </w:r>
+      <w:proofErr w:type="spellEnd"/>
+      <w:r>
+        <w:t>“</w:t>
       </w:r>
       <w:r>
         <w:br/>
-        <w:t xml:space="preserve">Postava </w:t>
-      </w:r>
-      <w:r>
-        <w:rPr>
-          <w:rStyle w:val="Nadpis5Char"/>
-        </w:rPr>
-        <w:t>uspěla</w:t>
-      </w:r>
-      <w:r>
-        <w:t xml:space="preserve"> = postava splnila fázi bez problémů (“succes“)</w:t>
-      </w:r>
-    </w:p>
-    <w:p>
-      <w:pPr>
-        <w:ind w:left="705"/>
-      </w:pPr>
-      <w:r>
-        <w:t xml:space="preserve">Pokud postava žádný úkol neplní, tak bude za všemi klíčovými slovy a dvojtečkou </w:t>
-      </w:r>
-      <w:r>
-        <w:t xml:space="preserve">-1 </w:t>
-      </w:r>
-      <w:r>
-        <w:t>(</w:t>
-      </w:r>
-      <w:r>
-        <w:t>úkolová část postavy pak bude vypadat následovně: “</w:t>
-      </w:r>
-      <w:r>
-        <w:t>line:</w:t>
-      </w:r>
-      <w:r>
-        <w:t>-1,</w:t>
-      </w:r>
-      <w:r>
-        <w:t>phase:</w:t>
-      </w:r>
-      <w:r>
-        <w:t>-1,</w:t>
-      </w:r>
-      <w:r>
-        <w:t>stage:</w:t>
-      </w:r>
-      <w:r>
-        <w:t>-1</w:t>
-      </w:r>
+        <w:t>Postava je omráčená, ale žije = “</w:t>
+      </w:r>
+      <w:proofErr w:type="spellStart"/>
+      <w:r>
+        <w:t>stun</w:t>
+      </w:r>
+      <w:proofErr w:type="spellEnd"/>
       <w:r>
         <w:t>“</w:t>
       </w:r>
       <w:r>
-        <w:t>)</w:t>
-      </w:r>
-    </w:p>
-    <w:p>
-      <w:pPr>
-        <w:ind w:left="705"/>
-      </w:pPr>
-      <w:r>
-        <w:t xml:space="preserve">Další podstatnou vlastní každé postavy je, jaký je jeho zdravotní </w:t>
-      </w:r>
-      <w:r>
-        <w:rPr>
-          <w:rStyle w:val="Nadpis5Char"/>
-        </w:rPr>
-        <w:t>stav</w:t>
-      </w:r>
-      <w:r>
-        <w:t>: “state:“ + konkrétní stav</w:t>
-      </w:r>
-      <w:r>
         <w:br/>
-        <w:t>Postava je plně při vědomí = “alive“</w:t>
+        <w:t>Postava je mrtvá = “</w:t>
+      </w:r>
+      <w:proofErr w:type="spellStart"/>
+      <w:r>
+        <w:t>dead</w:t>
+      </w:r>
+      <w:proofErr w:type="spellEnd"/>
+      <w:r>
+        <w:t>“</w:t>
       </w:r>
       <w:r>
         <w:br/>
-        <w:t>Postava je omráčená, ale žije = “stun“</w:t>
-      </w:r>
-      <w:r>
-        <w:br/>
-        <w:t>Postava je mrtvá = “dead“</w:t>
-      </w:r>
-      <w:r>
-        <w:br/>
       </w:r>
     </w:p>
     <w:p>
@@ -2998,6 +3303,7 @@
     <w:p/>
     <w:p>
       <w:r>
+        <w:lastRenderedPageBreak/>
         <w:t>Rotace a pořadí tahů</w:t>
       </w:r>
     </w:p>
@@ -3010,7 +3316,15 @@
         </w:numPr>
       </w:pPr>
       <w:r>
-        <w:t>Načtení z game save souboru</w:t>
+        <w:t xml:space="preserve">Načtení z game </w:t>
+      </w:r>
+      <w:proofErr w:type="spellStart"/>
+      <w:r>
+        <w:t>save</w:t>
+      </w:r>
+      <w:proofErr w:type="spellEnd"/>
+      <w:r>
+        <w:t xml:space="preserve"> souboru</w:t>
       </w:r>
     </w:p>
     <w:p>
@@ -3211,7 +3525,7 @@
       </w:r>
     </w:p>
   </w:comment>
-  <w:comment w:id="14" w:author="Filip Vopálenský" w:date="2023-01-30T19:41:00Z" w:initials="FV">
+  <w:comment w:id="11" w:author="Filip Vopálenský" w:date="2023-01-30T19:41:00Z" w:initials="FV">
     <w:p>
       <w:pPr>
         <w:pStyle w:val="Textkomente"/>
@@ -3227,7 +3541,7 @@
       </w:r>
     </w:p>
   </w:comment>
-  <w:comment w:id="22" w:author="Filip Vopálenský" w:date="2023-02-01T22:22:00Z" w:initials="FV">
+  <w:comment w:id="16" w:author="Filip Vopálenský" w:date="2023-02-01T22:22:00Z" w:initials="FV">
     <w:p>
       <w:pPr>
         <w:pStyle w:val="Textkomente"/>
@@ -3243,7 +3557,7 @@
       </w:r>
     </w:p>
   </w:comment>
-  <w:comment w:id="25" w:author="Filip Vopálenský" w:date="2023-02-01T22:51:00Z" w:initials="FV">
+  <w:comment w:id="19" w:author="Filip Vopálenský" w:date="2023-02-01T22:51:00Z" w:initials="FV">
     <w:p>
       <w:pPr>
         <w:pStyle w:val="Textkomente"/>

</xml_diff>